<commit_message>
Updated Licensing and Open Source documentation
</commit_message>
<xml_diff>
--- a/Documentation/FUTURE-DEVELOPER-DOCUMENTATION.docx
+++ b/Documentation/FUTURE-DEVELOPER-DOCUMENTATION.docx
@@ -5,15 +5,16 @@
     <w:p>
       <w:pPr>
         <w:pStyle w:val="Title"/>
-        <w:spacing w:line="240" w:lineRule="auto"/>
         <w:jc w:val="center"/>
         <w:rPr>
+          <w:rFonts w:ascii="Arial" w:hAnsi="Arial" w:cs="Arial"/>
           <w:b/>
           <w:bCs/>
         </w:rPr>
       </w:pPr>
       <w:r>
         <w:rPr>
+          <w:rFonts w:ascii="Arial" w:hAnsi="Arial" w:cs="Arial"/>
           <w:b/>
           <w:bCs/>
         </w:rPr>
@@ -26,6 +27,7 @@
         <w:spacing w:after="0"/>
         <w:jc w:val="center"/>
         <w:rPr>
+          <w:rFonts w:ascii="Arial" w:hAnsi="Arial" w:cs="Arial"/>
           <w:color w:val="000000" w:themeColor="text1"/>
           <w:sz w:val="24"/>
           <w:szCs w:val="24"/>
@@ -33,15 +35,41 @@
       </w:pPr>
       <w:r>
         <w:rPr>
+          <w:rFonts w:ascii="Arial" w:hAnsi="Arial" w:cs="Arial"/>
           <w:color w:val="000000" w:themeColor="text1"/>
           <w:sz w:val="24"/>
           <w:szCs w:val="24"/>
         </w:rPr>
-        <w:t>By jeffrey Kotz</w:t>
+        <w:t xml:space="preserve">By </w:t>
+      </w:r>
+      <w:r>
+        <w:rPr>
+          <w:rFonts w:ascii="Arial" w:hAnsi="Arial" w:cs="Arial"/>
+          <w:color w:val="000000" w:themeColor="text1"/>
+          <w:sz w:val="24"/>
+          <w:szCs w:val="24"/>
+        </w:rPr>
+        <w:t>J</w:t>
+      </w:r>
+      <w:r>
+        <w:rPr>
+          <w:rFonts w:ascii="Arial" w:hAnsi="Arial" w:cs="Arial"/>
+          <w:color w:val="000000" w:themeColor="text1"/>
+          <w:sz w:val="24"/>
+          <w:szCs w:val="24"/>
+        </w:rPr>
+        <w:t>effrey Kotz</w:t>
       </w:r>
     </w:p>
     <w:sdt>
       <w:sdtPr>
+        <w:rPr>
+          <w:rFonts w:ascii="Arial" w:eastAsiaTheme="minorHAnsi" w:hAnsi="Arial" w:cs="Arial"/>
+          <w:caps/>
+          <w:color w:val="auto"/>
+          <w:sz w:val="24"/>
+          <w:szCs w:val="20"/>
+        </w:rPr>
         <w:id w:val="-351805619"/>
         <w:docPartObj>
           <w:docPartGallery w:val="Table of Contents"/>
@@ -50,23 +78,33 @@
       </w:sdtPr>
       <w:sdtEndPr>
         <w:rPr>
-          <w:rFonts w:ascii="Calibri" w:hAnsi="Calibri"/>
           <w:b/>
           <w:bCs/>
           <w:caps w:val="0"/>
           <w:noProof/>
-          <w:color w:val="auto"/>
-          <w:spacing w:val="0"/>
-          <w:sz w:val="24"/>
-          <w:szCs w:val="20"/>
+          <w:szCs w:val="24"/>
         </w:rPr>
       </w:sdtEndPr>
       <w:sdtContent>
         <w:p>
           <w:pPr>
             <w:pStyle w:val="TOCHeading"/>
+            <w:rPr>
+              <w:rFonts w:ascii="Arial" w:hAnsi="Arial" w:cs="Arial"/>
+              <w:b/>
+              <w:bCs/>
+              <w:sz w:val="40"/>
+              <w:szCs w:val="40"/>
+            </w:rPr>
           </w:pPr>
           <w:r>
+            <w:rPr>
+              <w:rFonts w:ascii="Arial" w:hAnsi="Arial" w:cs="Arial"/>
+              <w:b/>
+              <w:bCs/>
+              <w:sz w:val="40"/>
+              <w:szCs w:val="40"/>
+            </w:rPr>
             <w:t>Contents</w:t>
           </w:r>
         </w:p>
@@ -77,27 +115,34 @@
               <w:tab w:val="right" w:leader="dot" w:pos="9350"/>
             </w:tabs>
             <w:rPr>
-              <w:rFonts w:asciiTheme="minorHAnsi" w:hAnsiTheme="minorHAnsi"/>
+              <w:rFonts w:ascii="Arial" w:hAnsi="Arial" w:cs="Arial"/>
               <w:noProof/>
-              <w:kern w:val="2"/>
-              <w:szCs w:val="24"/>
               <w:lang w:val="en-US"/>
-              <w14:ligatures w14:val="standardContextual"/>
             </w:rPr>
           </w:pPr>
           <w:r>
+            <w:rPr>
+              <w:rFonts w:ascii="Arial" w:hAnsi="Arial" w:cs="Arial"/>
+            </w:rPr>
             <w:fldChar w:fldCharType="begin"/>
           </w:r>
           <w:r>
+            <w:rPr>
+              <w:rFonts w:ascii="Arial" w:hAnsi="Arial" w:cs="Arial"/>
+            </w:rPr>
             <w:instrText xml:space="preserve"> TOC \o "1-3" \h \z \u </w:instrText>
           </w:r>
           <w:r>
+            <w:rPr>
+              <w:rFonts w:ascii="Arial" w:hAnsi="Arial" w:cs="Arial"/>
+            </w:rPr>
             <w:fldChar w:fldCharType="separate"/>
           </w:r>
           <w:hyperlink w:anchor="_Toc214540489" w:history="1">
             <w:r>
               <w:rPr>
                 <w:rStyle w:val="Hyperlink"/>
+                <w:rFonts w:ascii="Arial" w:hAnsi="Arial" w:cs="Arial"/>
                 <w:b/>
                 <w:bCs/>
                 <w:noProof/>
@@ -106,6 +151,7 @@
             </w:r>
             <w:r>
               <w:rPr>
+                <w:rFonts w:ascii="Arial" w:hAnsi="Arial" w:cs="Arial"/>
                 <w:noProof/>
                 <w:webHidden/>
               </w:rPr>
@@ -113,6 +159,7 @@
             </w:r>
             <w:r>
               <w:rPr>
+                <w:rFonts w:ascii="Arial" w:hAnsi="Arial" w:cs="Arial"/>
                 <w:noProof/>
                 <w:webHidden/>
               </w:rPr>
@@ -120,6 +167,7 @@
             </w:r>
             <w:r>
               <w:rPr>
+                <w:rFonts w:ascii="Arial" w:hAnsi="Arial" w:cs="Arial"/>
                 <w:noProof/>
                 <w:webHidden/>
               </w:rPr>
@@ -127,12 +175,14 @@
             </w:r>
             <w:r>
               <w:rPr>
+                <w:rFonts w:ascii="Arial" w:hAnsi="Arial" w:cs="Arial"/>
                 <w:noProof/>
                 <w:webHidden/>
               </w:rPr>
             </w:r>
             <w:r>
               <w:rPr>
+                <w:rFonts w:ascii="Arial" w:hAnsi="Arial" w:cs="Arial"/>
                 <w:noProof/>
                 <w:webHidden/>
               </w:rPr>
@@ -140,6 +190,7 @@
             </w:r>
             <w:r>
               <w:rPr>
+                <w:rFonts w:ascii="Arial" w:hAnsi="Arial" w:cs="Arial"/>
                 <w:noProof/>
                 <w:webHidden/>
               </w:rPr>
@@ -147,6 +198,7 @@
             </w:r>
             <w:r>
               <w:rPr>
+                <w:rFonts w:ascii="Arial" w:hAnsi="Arial" w:cs="Arial"/>
                 <w:noProof/>
                 <w:webHidden/>
               </w:rPr>
@@ -161,18 +213,16 @@
               <w:tab w:val="right" w:leader="dot" w:pos="9350"/>
             </w:tabs>
             <w:rPr>
-              <w:rFonts w:asciiTheme="minorHAnsi" w:hAnsiTheme="minorHAnsi"/>
+              <w:rFonts w:ascii="Arial" w:hAnsi="Arial" w:cs="Arial"/>
               <w:noProof/>
-              <w:kern w:val="2"/>
-              <w:szCs w:val="24"/>
               <w:lang w:val="en-US"/>
-              <w14:ligatures w14:val="standardContextual"/>
             </w:rPr>
           </w:pPr>
           <w:hyperlink w:anchor="_Toc214540490" w:history="1">
             <w:r>
               <w:rPr>
                 <w:rStyle w:val="Hyperlink"/>
+                <w:rFonts w:ascii="Arial" w:hAnsi="Arial" w:cs="Arial"/>
                 <w:b/>
                 <w:bCs/>
                 <w:noProof/>
@@ -181,6 +231,7 @@
             </w:r>
             <w:r>
               <w:rPr>
+                <w:rFonts w:ascii="Arial" w:hAnsi="Arial" w:cs="Arial"/>
                 <w:noProof/>
                 <w:webHidden/>
               </w:rPr>
@@ -188,6 +239,7 @@
             </w:r>
             <w:r>
               <w:rPr>
+                <w:rFonts w:ascii="Arial" w:hAnsi="Arial" w:cs="Arial"/>
                 <w:noProof/>
                 <w:webHidden/>
               </w:rPr>
@@ -195,6 +247,7 @@
             </w:r>
             <w:r>
               <w:rPr>
+                <w:rFonts w:ascii="Arial" w:hAnsi="Arial" w:cs="Arial"/>
                 <w:noProof/>
                 <w:webHidden/>
               </w:rPr>
@@ -202,12 +255,14 @@
             </w:r>
             <w:r>
               <w:rPr>
+                <w:rFonts w:ascii="Arial" w:hAnsi="Arial" w:cs="Arial"/>
                 <w:noProof/>
                 <w:webHidden/>
               </w:rPr>
             </w:r>
             <w:r>
               <w:rPr>
+                <w:rFonts w:ascii="Arial" w:hAnsi="Arial" w:cs="Arial"/>
                 <w:noProof/>
                 <w:webHidden/>
               </w:rPr>
@@ -215,6 +270,7 @@
             </w:r>
             <w:r>
               <w:rPr>
+                <w:rFonts w:ascii="Arial" w:hAnsi="Arial" w:cs="Arial"/>
                 <w:noProof/>
                 <w:webHidden/>
               </w:rPr>
@@ -222,6 +278,7 @@
             </w:r>
             <w:r>
               <w:rPr>
+                <w:rFonts w:ascii="Arial" w:hAnsi="Arial" w:cs="Arial"/>
                 <w:noProof/>
                 <w:webHidden/>
               </w:rPr>
@@ -236,18 +293,16 @@
               <w:tab w:val="right" w:leader="dot" w:pos="9350"/>
             </w:tabs>
             <w:rPr>
-              <w:rFonts w:asciiTheme="minorHAnsi" w:hAnsiTheme="minorHAnsi"/>
+              <w:rFonts w:ascii="Arial" w:hAnsi="Arial" w:cs="Arial"/>
               <w:noProof/>
-              <w:kern w:val="2"/>
-              <w:szCs w:val="24"/>
               <w:lang w:val="en-US"/>
-              <w14:ligatures w14:val="standardContextual"/>
             </w:rPr>
           </w:pPr>
           <w:hyperlink w:anchor="_Toc214540491" w:history="1">
             <w:r>
               <w:rPr>
                 <w:rStyle w:val="Hyperlink"/>
+                <w:rFonts w:ascii="Arial" w:hAnsi="Arial" w:cs="Arial"/>
                 <w:b/>
                 <w:bCs/>
                 <w:noProof/>
@@ -256,6 +311,7 @@
             </w:r>
             <w:r>
               <w:rPr>
+                <w:rFonts w:ascii="Arial" w:hAnsi="Arial" w:cs="Arial"/>
                 <w:noProof/>
                 <w:webHidden/>
               </w:rPr>
@@ -263,6 +319,7 @@
             </w:r>
             <w:r>
               <w:rPr>
+                <w:rFonts w:ascii="Arial" w:hAnsi="Arial" w:cs="Arial"/>
                 <w:noProof/>
                 <w:webHidden/>
               </w:rPr>
@@ -270,6 +327,7 @@
             </w:r>
             <w:r>
               <w:rPr>
+                <w:rFonts w:ascii="Arial" w:hAnsi="Arial" w:cs="Arial"/>
                 <w:noProof/>
                 <w:webHidden/>
               </w:rPr>
@@ -277,12 +335,14 @@
             </w:r>
             <w:r>
               <w:rPr>
+                <w:rFonts w:ascii="Arial" w:hAnsi="Arial" w:cs="Arial"/>
                 <w:noProof/>
                 <w:webHidden/>
               </w:rPr>
             </w:r>
             <w:r>
               <w:rPr>
+                <w:rFonts w:ascii="Arial" w:hAnsi="Arial" w:cs="Arial"/>
                 <w:noProof/>
                 <w:webHidden/>
               </w:rPr>
@@ -290,6 +350,7 @@
             </w:r>
             <w:r>
               <w:rPr>
+                <w:rFonts w:ascii="Arial" w:hAnsi="Arial" w:cs="Arial"/>
                 <w:noProof/>
                 <w:webHidden/>
               </w:rPr>
@@ -297,6 +358,7 @@
             </w:r>
             <w:r>
               <w:rPr>
+                <w:rFonts w:ascii="Arial" w:hAnsi="Arial" w:cs="Arial"/>
                 <w:noProof/>
                 <w:webHidden/>
               </w:rPr>
@@ -311,18 +373,16 @@
               <w:tab w:val="right" w:leader="dot" w:pos="9350"/>
             </w:tabs>
             <w:rPr>
-              <w:rFonts w:asciiTheme="minorHAnsi" w:hAnsiTheme="minorHAnsi"/>
+              <w:rFonts w:ascii="Arial" w:hAnsi="Arial" w:cs="Arial"/>
               <w:noProof/>
-              <w:kern w:val="2"/>
-              <w:szCs w:val="24"/>
               <w:lang w:val="en-US"/>
-              <w14:ligatures w14:val="standardContextual"/>
             </w:rPr>
           </w:pPr>
           <w:hyperlink w:anchor="_Toc214540492" w:history="1">
             <w:r>
               <w:rPr>
                 <w:rStyle w:val="Hyperlink"/>
+                <w:rFonts w:ascii="Arial" w:hAnsi="Arial" w:cs="Arial"/>
                 <w:b/>
                 <w:bCs/>
                 <w:noProof/>
@@ -331,6 +391,7 @@
             </w:r>
             <w:r>
               <w:rPr>
+                <w:rFonts w:ascii="Arial" w:hAnsi="Arial" w:cs="Arial"/>
                 <w:noProof/>
                 <w:webHidden/>
               </w:rPr>
@@ -338,6 +399,7 @@
             </w:r>
             <w:r>
               <w:rPr>
+                <w:rFonts w:ascii="Arial" w:hAnsi="Arial" w:cs="Arial"/>
                 <w:noProof/>
                 <w:webHidden/>
               </w:rPr>
@@ -345,6 +407,7 @@
             </w:r>
             <w:r>
               <w:rPr>
+                <w:rFonts w:ascii="Arial" w:hAnsi="Arial" w:cs="Arial"/>
                 <w:noProof/>
                 <w:webHidden/>
               </w:rPr>
@@ -352,12 +415,14 @@
             </w:r>
             <w:r>
               <w:rPr>
+                <w:rFonts w:ascii="Arial" w:hAnsi="Arial" w:cs="Arial"/>
                 <w:noProof/>
                 <w:webHidden/>
               </w:rPr>
             </w:r>
             <w:r>
               <w:rPr>
+                <w:rFonts w:ascii="Arial" w:hAnsi="Arial" w:cs="Arial"/>
                 <w:noProof/>
                 <w:webHidden/>
               </w:rPr>
@@ -365,6 +430,7 @@
             </w:r>
             <w:r>
               <w:rPr>
+                <w:rFonts w:ascii="Arial" w:hAnsi="Arial" w:cs="Arial"/>
                 <w:noProof/>
                 <w:webHidden/>
               </w:rPr>
@@ -372,6 +438,7 @@
             </w:r>
             <w:r>
               <w:rPr>
+                <w:rFonts w:ascii="Arial" w:hAnsi="Arial" w:cs="Arial"/>
                 <w:noProof/>
                 <w:webHidden/>
               </w:rPr>
@@ -386,18 +453,16 @@
               <w:tab w:val="right" w:leader="dot" w:pos="9350"/>
             </w:tabs>
             <w:rPr>
-              <w:rFonts w:asciiTheme="minorHAnsi" w:hAnsiTheme="minorHAnsi"/>
+              <w:rFonts w:ascii="Arial" w:hAnsi="Arial" w:cs="Arial"/>
               <w:noProof/>
-              <w:kern w:val="2"/>
-              <w:szCs w:val="24"/>
               <w:lang w:val="en-US"/>
-              <w14:ligatures w14:val="standardContextual"/>
             </w:rPr>
           </w:pPr>
           <w:hyperlink w:anchor="_Toc214540493" w:history="1">
             <w:r>
               <w:rPr>
                 <w:rStyle w:val="Hyperlink"/>
+                <w:rFonts w:ascii="Arial" w:hAnsi="Arial" w:cs="Arial"/>
                 <w:b/>
                 <w:bCs/>
                 <w:noProof/>
@@ -406,6 +471,7 @@
             </w:r>
             <w:r>
               <w:rPr>
+                <w:rFonts w:ascii="Arial" w:hAnsi="Arial" w:cs="Arial"/>
                 <w:noProof/>
                 <w:webHidden/>
               </w:rPr>
@@ -413,6 +479,7 @@
             </w:r>
             <w:r>
               <w:rPr>
+                <w:rFonts w:ascii="Arial" w:hAnsi="Arial" w:cs="Arial"/>
                 <w:noProof/>
                 <w:webHidden/>
               </w:rPr>
@@ -420,6 +487,7 @@
             </w:r>
             <w:r>
               <w:rPr>
+                <w:rFonts w:ascii="Arial" w:hAnsi="Arial" w:cs="Arial"/>
                 <w:noProof/>
                 <w:webHidden/>
               </w:rPr>
@@ -427,12 +495,14 @@
             </w:r>
             <w:r>
               <w:rPr>
+                <w:rFonts w:ascii="Arial" w:hAnsi="Arial" w:cs="Arial"/>
                 <w:noProof/>
                 <w:webHidden/>
               </w:rPr>
             </w:r>
             <w:r>
               <w:rPr>
+                <w:rFonts w:ascii="Arial" w:hAnsi="Arial" w:cs="Arial"/>
                 <w:noProof/>
                 <w:webHidden/>
               </w:rPr>
@@ -440,6 +510,7 @@
             </w:r>
             <w:r>
               <w:rPr>
+                <w:rFonts w:ascii="Arial" w:hAnsi="Arial" w:cs="Arial"/>
                 <w:noProof/>
                 <w:webHidden/>
               </w:rPr>
@@ -447,6 +518,7 @@
             </w:r>
             <w:r>
               <w:rPr>
+                <w:rFonts w:ascii="Arial" w:hAnsi="Arial" w:cs="Arial"/>
                 <w:noProof/>
                 <w:webHidden/>
               </w:rPr>
@@ -460,11 +532,15 @@
             <w:tabs>
               <w:tab w:val="right" w:leader="dot" w:pos="9350"/>
             </w:tabs>
+            <w:rPr>
+              <w:rFonts w:ascii="Arial" w:hAnsi="Arial" w:cs="Arial"/>
+            </w:rPr>
           </w:pPr>
           <w:hyperlink w:anchor="_Toc214540494" w:history="1">
             <w:r>
               <w:rPr>
                 <w:rStyle w:val="Hyperlink"/>
+                <w:rFonts w:ascii="Arial" w:hAnsi="Arial" w:cs="Arial"/>
                 <w:b/>
                 <w:bCs/>
                 <w:noProof/>
@@ -473,6 +549,7 @@
             </w:r>
             <w:r>
               <w:rPr>
+                <w:rFonts w:ascii="Arial" w:hAnsi="Arial" w:cs="Arial"/>
                 <w:noProof/>
                 <w:webHidden/>
               </w:rPr>
@@ -480,6 +557,7 @@
             </w:r>
             <w:r>
               <w:rPr>
+                <w:rFonts w:ascii="Arial" w:hAnsi="Arial" w:cs="Arial"/>
                 <w:noProof/>
                 <w:webHidden/>
               </w:rPr>
@@ -487,6 +565,7 @@
             </w:r>
             <w:r>
               <w:rPr>
+                <w:rFonts w:ascii="Arial" w:hAnsi="Arial" w:cs="Arial"/>
                 <w:noProof/>
                 <w:webHidden/>
               </w:rPr>
@@ -494,12 +573,14 @@
             </w:r>
             <w:r>
               <w:rPr>
+                <w:rFonts w:ascii="Arial" w:hAnsi="Arial" w:cs="Arial"/>
                 <w:noProof/>
                 <w:webHidden/>
               </w:rPr>
             </w:r>
             <w:r>
               <w:rPr>
+                <w:rFonts w:ascii="Arial" w:hAnsi="Arial" w:cs="Arial"/>
                 <w:noProof/>
                 <w:webHidden/>
               </w:rPr>
@@ -507,6 +588,7 @@
             </w:r>
             <w:r>
               <w:rPr>
+                <w:rFonts w:ascii="Arial" w:hAnsi="Arial" w:cs="Arial"/>
                 <w:noProof/>
                 <w:webHidden/>
               </w:rPr>
@@ -514,6 +596,7 @@
             </w:r>
             <w:r>
               <w:rPr>
+                <w:rFonts w:ascii="Arial" w:hAnsi="Arial" w:cs="Arial"/>
                 <w:noProof/>
                 <w:webHidden/>
               </w:rPr>
@@ -522,6 +605,7 @@
           </w:hyperlink>
           <w:r>
             <w:rPr>
+              <w:rFonts w:ascii="Arial" w:hAnsi="Arial" w:cs="Arial"/>
               <w:b/>
               <w:bCs/>
               <w:noProof/>
@@ -534,8 +618,8 @@
     <w:p>
       <w:pPr>
         <w:pStyle w:val="Heading1"/>
-        <w:spacing w:line="240" w:lineRule="auto"/>
-        <w:rPr>
+        <w:rPr>
+          <w:rFonts w:ascii="Arial" w:hAnsi="Arial" w:cs="Arial"/>
           <w:b/>
           <w:bCs/>
           <w:szCs w:val="24"/>
@@ -544,38 +628,71 @@
       <w:bookmarkStart w:id="0" w:name="_Toc214540489"/>
       <w:r>
         <w:rPr>
+          <w:rFonts w:ascii="Arial" w:hAnsi="Arial" w:cs="Arial"/>
           <w:b/>
           <w:bCs/>
           <w:szCs w:val="24"/>
         </w:rPr>
-        <w:t>Code Convetions</w:t>
+        <w:t>Code Conve</w:t>
+      </w:r>
+      <w:r>
+        <w:rPr>
+          <w:rFonts w:ascii="Arial" w:hAnsi="Arial" w:cs="Arial"/>
+          <w:b/>
+          <w:bCs/>
+          <w:szCs w:val="24"/>
+        </w:rPr>
+        <w:t>n</w:t>
+      </w:r>
+      <w:r>
+        <w:rPr>
+          <w:rFonts w:ascii="Arial" w:hAnsi="Arial" w:cs="Arial"/>
+          <w:b/>
+          <w:bCs/>
+          <w:szCs w:val="24"/>
+        </w:rPr>
+        <w:t>tions</w:t>
       </w:r>
       <w:bookmarkEnd w:id="0"/>
     </w:p>
     <w:p>
       <w:pPr>
-        <w:spacing w:after="0" w:line="240" w:lineRule="auto"/>
-      </w:pPr>
-      <w:r>
+        <w:rPr>
+          <w:rFonts w:ascii="Arial" w:hAnsi="Arial" w:cs="Arial"/>
+        </w:rPr>
+      </w:pPr>
+      <w:r>
+        <w:rPr>
+          <w:rFonts w:ascii="Arial" w:hAnsi="Arial" w:cs="Arial"/>
+        </w:rPr>
         <w:t xml:space="preserve">Our software follows the style conventions defined by </w:t>
       </w:r>
       <w:hyperlink r:id="rId8" w:history="1">
         <w:r>
           <w:rPr>
             <w:rStyle w:val="Hyperlink"/>
+            <w:rFonts w:ascii="Arial" w:hAnsi="Arial" w:cs="Arial"/>
           </w:rPr>
           <w:t>https://developer.mozilla.org/en-US/docs/MDN/Writing_guidelines/Code_style_guide</w:t>
         </w:r>
       </w:hyperlink>
       <w:r>
+        <w:rPr>
+          <w:rFonts w:ascii="Arial" w:hAnsi="Arial" w:cs="Arial"/>
+        </w:rPr>
         <w:t>.</w:t>
       </w:r>
     </w:p>
     <w:p>
       <w:pPr>
-        <w:spacing w:after="0" w:line="240" w:lineRule="auto"/>
-      </w:pPr>
-      <w:r>
+        <w:rPr>
+          <w:rFonts w:ascii="Arial" w:hAnsi="Arial" w:cs="Arial"/>
+        </w:rPr>
+      </w:pPr>
+      <w:r>
+        <w:rPr>
+          <w:rFonts w:ascii="Arial" w:hAnsi="Arial" w:cs="Arial"/>
+        </w:rPr>
         <w:t>In general, we use the following style conventions:</w:t>
       </w:r>
     </w:p>
@@ -586,10 +703,29 @@
           <w:ilvl w:val="0"/>
           <w:numId w:val="7"/>
         </w:numPr>
-        <w:spacing w:after="0" w:line="240" w:lineRule="auto"/>
-      </w:pPr>
-      <w:r>
-        <w:t>Variable names: Camel Case (i.e., variableName)</w:t>
+        <w:rPr>
+          <w:rFonts w:ascii="Arial" w:hAnsi="Arial" w:cs="Arial"/>
+        </w:rPr>
+      </w:pPr>
+      <w:r>
+        <w:rPr>
+          <w:rFonts w:ascii="Arial" w:hAnsi="Arial" w:cs="Arial"/>
+        </w:rPr>
+        <w:t xml:space="preserve">Variable names: Camel Case (i.e., </w:t>
+      </w:r>
+      <w:proofErr w:type="spellStart"/>
+      <w:r>
+        <w:rPr>
+          <w:rFonts w:ascii="Arial" w:hAnsi="Arial" w:cs="Arial"/>
+        </w:rPr>
+        <w:t>variableName</w:t>
+      </w:r>
+      <w:proofErr w:type="spellEnd"/>
+      <w:r>
+        <w:rPr>
+          <w:rFonts w:ascii="Arial" w:hAnsi="Arial" w:cs="Arial"/>
+        </w:rPr>
+        <w:t>)</w:t>
       </w:r>
     </w:p>
     <w:p>
@@ -599,10 +735,29 @@
           <w:ilvl w:val="0"/>
           <w:numId w:val="7"/>
         </w:numPr>
-        <w:spacing w:after="0" w:line="240" w:lineRule="auto"/>
-      </w:pPr>
-      <w:r>
-        <w:t>Class Definitions: Pascal Case (i.e., ClassName)</w:t>
+        <w:rPr>
+          <w:rFonts w:ascii="Arial" w:hAnsi="Arial" w:cs="Arial"/>
+        </w:rPr>
+      </w:pPr>
+      <w:r>
+        <w:rPr>
+          <w:rFonts w:ascii="Arial" w:hAnsi="Arial" w:cs="Arial"/>
+        </w:rPr>
+        <w:t xml:space="preserve">Class Definitions: Pascal Case (i.e., </w:t>
+      </w:r>
+      <w:proofErr w:type="spellStart"/>
+      <w:r>
+        <w:rPr>
+          <w:rFonts w:ascii="Arial" w:hAnsi="Arial" w:cs="Arial"/>
+        </w:rPr>
+        <w:t>ClassName</w:t>
+      </w:r>
+      <w:proofErr w:type="spellEnd"/>
+      <w:r>
+        <w:rPr>
+          <w:rFonts w:ascii="Arial" w:hAnsi="Arial" w:cs="Arial"/>
+        </w:rPr>
+        <w:t>)</w:t>
       </w:r>
     </w:p>
     <w:p>
@@ -612,43 +767,61 @@
           <w:ilvl w:val="0"/>
           <w:numId w:val="7"/>
         </w:numPr>
-        <w:spacing w:after="0" w:line="240" w:lineRule="auto"/>
-      </w:pPr>
-      <w:r>
+        <w:rPr>
+          <w:rFonts w:ascii="Arial" w:hAnsi="Arial" w:cs="Arial"/>
+        </w:rPr>
+      </w:pPr>
+      <w:r>
+        <w:rPr>
+          <w:rFonts w:ascii="Arial" w:hAnsi="Arial" w:cs="Arial"/>
+        </w:rPr>
         <w:t xml:space="preserve">We use the </w:t>
       </w:r>
       <w:r>
         <w:rPr>
+          <w:rFonts w:ascii="Arial" w:hAnsi="Arial" w:cs="Arial"/>
           <w:b/>
           <w:bCs/>
         </w:rPr>
         <w:t>ES6 class syntax</w:t>
       </w:r>
       <w:r>
+        <w:rPr>
+          <w:rFonts w:ascii="Arial" w:hAnsi="Arial" w:cs="Arial"/>
+        </w:rPr>
         <w:t xml:space="preserve"> using the </w:t>
       </w:r>
       <w:r>
         <w:rPr>
+          <w:rFonts w:ascii="Arial" w:hAnsi="Arial" w:cs="Arial"/>
           <w:b/>
           <w:bCs/>
         </w:rPr>
         <w:t>class</w:t>
       </w:r>
       <w:r>
+        <w:rPr>
+          <w:rFonts w:ascii="Arial" w:hAnsi="Arial" w:cs="Arial"/>
+        </w:rPr>
         <w:t xml:space="preserve"> keyword for class definition instead of prototypes.</w:t>
       </w:r>
     </w:p>
     <w:p>
       <w:pPr>
-        <w:spacing w:after="0" w:line="240" w:lineRule="auto"/>
-      </w:pPr>
-    </w:p>
-    <w:p>
-      <w:pPr>
-        <w:spacing w:after="0" w:line="240" w:lineRule="auto"/>
-      </w:pPr>
-      <w:r>
-        <w:rPr>
+        <w:rPr>
+          <w:rFonts w:ascii="Arial" w:hAnsi="Arial" w:cs="Arial"/>
+        </w:rPr>
+      </w:pPr>
+    </w:p>
+    <w:p>
+      <w:pPr>
+        <w:rPr>
+          <w:rFonts w:ascii="Arial" w:hAnsi="Arial" w:cs="Arial"/>
+        </w:rPr>
+      </w:pPr>
+      <w:r>
+        <w:rPr>
+          <w:rFonts w:ascii="Arial" w:hAnsi="Arial" w:cs="Arial"/>
           <w:b/>
           <w:bCs/>
         </w:rPr>
@@ -656,12 +829,16 @@
       </w:r>
       <w:r>
         <w:rPr>
+          <w:rFonts w:ascii="Arial" w:hAnsi="Arial" w:cs="Arial"/>
           <w:b/>
           <w:bCs/>
         </w:rPr>
         <w:t>Comments</w:t>
       </w:r>
       <w:r>
+        <w:rPr>
+          <w:rFonts w:ascii="Arial" w:hAnsi="Arial" w:cs="Arial"/>
+        </w:rPr>
         <w:t>:</w:t>
       </w:r>
     </w:p>
@@ -672,22 +849,43 @@
           <w:ilvl w:val="0"/>
           <w:numId w:val="8"/>
         </w:numPr>
-        <w:spacing w:after="0" w:line="240" w:lineRule="auto"/>
-      </w:pPr>
-      <w:r>
-        <w:t>We use a global variable named ‘account’ to store information relevant to the user account. The account needs to be loaded before it can be used on a page. If any modifications are made to the account it must be saved before leaving the page.</w:t>
-      </w:r>
-    </w:p>
-    <w:p>
-      <w:pPr>
-        <w:spacing w:after="0" w:line="240" w:lineRule="auto"/>
+        <w:rPr>
+          <w:rFonts w:ascii="Arial" w:hAnsi="Arial" w:cs="Arial"/>
+        </w:rPr>
+      </w:pPr>
+      <w:r>
+        <w:rPr>
+          <w:rFonts w:ascii="Arial" w:hAnsi="Arial" w:cs="Arial"/>
+        </w:rPr>
+        <w:t xml:space="preserve">We use a global variable named ‘account’ to store information relevant to the user account. The account needs to be loaded before it can be used on a page. If any modifications are made to the </w:t>
+      </w:r>
+      <w:proofErr w:type="gramStart"/>
+      <w:r>
+        <w:rPr>
+          <w:rFonts w:ascii="Arial" w:hAnsi="Arial" w:cs="Arial"/>
+        </w:rPr>
+        <w:t>account</w:t>
+      </w:r>
+      <w:proofErr w:type="gramEnd"/>
+      <w:r>
+        <w:rPr>
+          <w:rFonts w:ascii="Arial" w:hAnsi="Arial" w:cs="Arial"/>
+        </w:rPr>
+        <w:t xml:space="preserve"> it must be saved before leaving the page.</w:t>
+      </w:r>
+    </w:p>
+    <w:p>
+      <w:pPr>
+        <w:rPr>
+          <w:rFonts w:ascii="Arial" w:hAnsi="Arial" w:cs="Arial"/>
+        </w:rPr>
       </w:pPr>
     </w:p>
     <w:p>
       <w:pPr>
         <w:pStyle w:val="Heading1"/>
-        <w:spacing w:line="240" w:lineRule="auto"/>
-        <w:rPr>
+        <w:rPr>
+          <w:rFonts w:ascii="Arial" w:hAnsi="Arial" w:cs="Arial"/>
           <w:b/>
           <w:bCs/>
         </w:rPr>
@@ -695,6 +893,7 @@
       <w:bookmarkStart w:id="1" w:name="_Toc214540490"/>
       <w:r>
         <w:rPr>
+          <w:rFonts w:ascii="Arial" w:hAnsi="Arial" w:cs="Arial"/>
           <w:b/>
           <w:bCs/>
         </w:rPr>
@@ -702,6 +901,7 @@
       </w:r>
       <w:r>
         <w:rPr>
+          <w:rFonts w:ascii="Arial" w:hAnsi="Arial" w:cs="Arial"/>
           <w:b/>
           <w:bCs/>
         </w:rPr>
@@ -709,6 +909,7 @@
       </w:r>
       <w:r>
         <w:rPr>
+          <w:rFonts w:ascii="Arial" w:hAnsi="Arial" w:cs="Arial"/>
           <w:b/>
           <w:bCs/>
         </w:rPr>
@@ -718,9 +919,14 @@
     </w:p>
     <w:p>
       <w:pPr>
-        <w:spacing w:after="0" w:line="240" w:lineRule="auto"/>
-      </w:pPr>
-      <w:r>
+        <w:rPr>
+          <w:rFonts w:ascii="Arial" w:hAnsi="Arial" w:cs="Arial"/>
+        </w:rPr>
+      </w:pPr>
+      <w:r>
+        <w:rPr>
+          <w:rFonts w:ascii="Arial" w:hAnsi="Arial" w:cs="Arial"/>
+        </w:rPr>
         <w:t>In the next development cycle, we believe it is important to focus on:</w:t>
       </w:r>
     </w:p>
@@ -731,9 +937,14 @@
           <w:ilvl w:val="0"/>
           <w:numId w:val="8"/>
         </w:numPr>
-        <w:spacing w:after="0" w:line="240" w:lineRule="auto"/>
-      </w:pPr>
-      <w:r>
+        <w:rPr>
+          <w:rFonts w:ascii="Arial" w:hAnsi="Arial" w:cs="Arial"/>
+        </w:rPr>
+      </w:pPr>
+      <w:r>
+        <w:rPr>
+          <w:rFonts w:ascii="Arial" w:hAnsi="Arial" w:cs="Arial"/>
+        </w:rPr>
         <w:t>Hosting the website over a server.</w:t>
       </w:r>
     </w:p>
@@ -744,9 +955,14 @@
           <w:ilvl w:val="0"/>
           <w:numId w:val="8"/>
         </w:numPr>
-        <w:spacing w:after="0" w:line="240" w:lineRule="auto"/>
-      </w:pPr>
-      <w:r>
+        <w:rPr>
+          <w:rFonts w:ascii="Arial" w:hAnsi="Arial" w:cs="Arial"/>
+        </w:rPr>
+      </w:pPr>
+      <w:r>
+        <w:rPr>
+          <w:rFonts w:ascii="Arial" w:hAnsi="Arial" w:cs="Arial"/>
+        </w:rPr>
         <w:t>Text based notifications.</w:t>
       </w:r>
     </w:p>
@@ -757,9 +973,14 @@
           <w:ilvl w:val="0"/>
           <w:numId w:val="8"/>
         </w:numPr>
-        <w:spacing w:after="0" w:line="240" w:lineRule="auto"/>
-      </w:pPr>
-      <w:r>
+        <w:rPr>
+          <w:rFonts w:ascii="Arial" w:hAnsi="Arial" w:cs="Arial"/>
+        </w:rPr>
+      </w:pPr>
+      <w:r>
+        <w:rPr>
+          <w:rFonts w:ascii="Arial" w:hAnsi="Arial" w:cs="Arial"/>
+        </w:rPr>
         <w:t>Improved security for a server hosted website.</w:t>
       </w:r>
     </w:p>
@@ -770,9 +991,14 @@
           <w:ilvl w:val="0"/>
           <w:numId w:val="8"/>
         </w:numPr>
-        <w:spacing w:after="0" w:line="240" w:lineRule="auto"/>
-      </w:pPr>
-      <w:r>
+        <w:rPr>
+          <w:rFonts w:ascii="Arial" w:hAnsi="Arial" w:cs="Arial"/>
+        </w:rPr>
+      </w:pPr>
+      <w:r>
+        <w:rPr>
+          <w:rFonts w:ascii="Arial" w:hAnsi="Arial" w:cs="Arial"/>
+        </w:rPr>
         <w:t>Dictionary of finance terms.</w:t>
       </w:r>
     </w:p>
@@ -783,36 +1009,49 @@
           <w:ilvl w:val="0"/>
           <w:numId w:val="8"/>
         </w:numPr>
-        <w:spacing w:after="0" w:line="240" w:lineRule="auto"/>
-      </w:pPr>
-      <w:r>
+        <w:rPr>
+          <w:rFonts w:ascii="Arial" w:hAnsi="Arial" w:cs="Arial"/>
+        </w:rPr>
+      </w:pPr>
+      <w:r>
+        <w:rPr>
+          <w:rFonts w:ascii="Arial" w:hAnsi="Arial" w:cs="Arial"/>
+        </w:rPr>
         <w:t>Settings.</w:t>
       </w:r>
     </w:p>
     <w:p>
       <w:pPr>
-        <w:spacing w:after="0" w:line="240" w:lineRule="auto"/>
-      </w:pPr>
-    </w:p>
-    <w:p>
-      <w:pPr>
-        <w:spacing w:after="0" w:line="240" w:lineRule="auto"/>
-      </w:pPr>
-      <w:r>
-        <w:lastRenderedPageBreak/>
+        <w:rPr>
+          <w:rFonts w:ascii="Arial" w:hAnsi="Arial" w:cs="Arial"/>
+        </w:rPr>
+      </w:pPr>
+    </w:p>
+    <w:p>
+      <w:pPr>
+        <w:rPr>
+          <w:rFonts w:ascii="Arial" w:hAnsi="Arial" w:cs="Arial"/>
+        </w:rPr>
+      </w:pPr>
+      <w:r>
+        <w:rPr>
+          <w:rFonts w:ascii="Arial" w:hAnsi="Arial" w:cs="Arial"/>
+        </w:rPr>
         <w:t>We were unable to implement notifications being sent due to the limitation of texting APIs requiring API keys, which require us to use a server to keep the API key private. However, currently as we used GitHub pages for a static web page, we are unable to provide texting functionality without giving away our private keys.</w:t>
       </w:r>
     </w:p>
     <w:p>
       <w:pPr>
-        <w:spacing w:after="0" w:line="240" w:lineRule="auto"/>
+        <w:rPr>
+          <w:rFonts w:ascii="Arial" w:hAnsi="Arial" w:cs="Arial"/>
+        </w:rPr>
       </w:pPr>
     </w:p>
     <w:p>
       <w:pPr>
         <w:pStyle w:val="Heading1"/>
-        <w:spacing w:line="240" w:lineRule="auto"/>
-        <w:rPr>
+        <w:rPr>
+          <w:rFonts w:ascii="Arial" w:hAnsi="Arial" w:cs="Arial"/>
           <w:b/>
           <w:bCs/>
         </w:rPr>
@@ -820,6 +1059,7 @@
       <w:bookmarkStart w:id="2" w:name="_Toc214540491"/>
       <w:r>
         <w:rPr>
+          <w:rFonts w:ascii="Arial" w:hAnsi="Arial" w:cs="Arial"/>
           <w:b/>
           <w:bCs/>
         </w:rPr>
@@ -829,9 +1069,14 @@
     </w:p>
     <w:p>
       <w:pPr>
-        <w:spacing w:after="0" w:line="240" w:lineRule="auto"/>
-      </w:pPr>
-      <w:r>
+        <w:rPr>
+          <w:rFonts w:ascii="Arial" w:hAnsi="Arial" w:cs="Arial"/>
+        </w:rPr>
+      </w:pPr>
+      <w:r>
+        <w:rPr>
+          <w:rFonts w:ascii="Arial" w:hAnsi="Arial" w:cs="Arial"/>
+        </w:rPr>
         <w:t xml:space="preserve">Requirements: </w:t>
       </w:r>
     </w:p>
@@ -842,27 +1087,24 @@
           <w:ilvl w:val="0"/>
           <w:numId w:val="2"/>
         </w:numPr>
-        <w:spacing w:after="0" w:line="240" w:lineRule="auto"/>
-        <w:rPr>
+        <w:rPr>
+          <w:rFonts w:ascii="Arial" w:hAnsi="Arial" w:cs="Arial"/>
           <w:b/>
           <w:bCs/>
         </w:rPr>
       </w:pPr>
       <w:r>
         <w:rPr>
+          <w:rFonts w:ascii="Arial" w:hAnsi="Arial" w:cs="Arial"/>
           <w:b/>
           <w:bCs/>
         </w:rPr>
-        <w:t>Chromium Based Browser</w:t>
-      </w:r>
-      <w:r>
-        <w:rPr>
-          <w:b/>
-          <w:bCs/>
-        </w:rPr>
-        <w:t xml:space="preserve"> </w:t>
-      </w:r>
-      <w:r>
+        <w:t xml:space="preserve">Chromium Based Browser </w:t>
+      </w:r>
+      <w:r>
+        <w:rPr>
+          <w:rFonts w:ascii="Arial" w:hAnsi="Arial" w:cs="Arial"/>
+        </w:rPr>
         <w:t>such as Chrome</w:t>
       </w:r>
     </w:p>
@@ -873,40 +1115,38 @@
           <w:ilvl w:val="0"/>
           <w:numId w:val="2"/>
         </w:numPr>
-        <w:spacing w:after="0" w:line="240" w:lineRule="auto"/>
-        <w:rPr>
+        <w:rPr>
+          <w:rFonts w:ascii="Arial" w:hAnsi="Arial" w:cs="Arial"/>
           <w:b/>
           <w:bCs/>
         </w:rPr>
       </w:pPr>
       <w:r>
         <w:rPr>
+          <w:rFonts w:ascii="Arial" w:hAnsi="Arial" w:cs="Arial"/>
           <w:b/>
           <w:bCs/>
         </w:rPr>
-        <w:t>Code Editor</w:t>
-      </w:r>
-      <w:r>
-        <w:rPr>
+        <w:t xml:space="preserve">Code Editor </w:t>
+      </w:r>
+      <w:r>
+        <w:rPr>
+          <w:rFonts w:ascii="Arial" w:hAnsi="Arial" w:cs="Arial"/>
+        </w:rPr>
+        <w:t>such as VSCode suitable</w:t>
+      </w:r>
+      <w:r>
+        <w:rPr>
+          <w:rFonts w:ascii="Arial" w:hAnsi="Arial" w:cs="Arial"/>
           <w:b/>
           <w:bCs/>
         </w:rPr>
         <w:t xml:space="preserve"> </w:t>
       </w:r>
       <w:r>
-        <w:t xml:space="preserve">such as VSCode </w:t>
-      </w:r>
-      <w:r>
-        <w:t>suitable</w:t>
-      </w:r>
-      <w:r>
-        <w:rPr>
-          <w:b/>
-          <w:bCs/>
-        </w:rPr>
-        <w:t xml:space="preserve"> </w:t>
-      </w:r>
-      <w:r>
+        <w:rPr>
+          <w:rFonts w:ascii="Arial" w:hAnsi="Arial" w:cs="Arial"/>
+        </w:rPr>
         <w:t>for JavaScript, HTML, and CSS</w:t>
       </w:r>
     </w:p>
@@ -917,37 +1157,64 @@
           <w:ilvl w:val="0"/>
           <w:numId w:val="2"/>
         </w:numPr>
-        <w:spacing w:after="0" w:line="240" w:lineRule="auto"/>
-      </w:pPr>
-      <w:r>
-        <w:rPr>
+        <w:rPr>
+          <w:rFonts w:ascii="Arial" w:hAnsi="Arial" w:cs="Arial"/>
+        </w:rPr>
+      </w:pPr>
+      <w:r>
+        <w:rPr>
+          <w:rFonts w:ascii="Arial" w:hAnsi="Arial" w:cs="Arial"/>
           <w:b/>
           <w:bCs/>
         </w:rPr>
         <w:t>Live Server</w:t>
       </w:r>
       <w:r>
+        <w:rPr>
+          <w:rFonts w:ascii="Arial" w:hAnsi="Arial" w:cs="Arial"/>
+        </w:rPr>
         <w:t xml:space="preserve"> to locally host the page and view changes</w:t>
       </w:r>
     </w:p>
     <w:p>
       <w:pPr>
-        <w:spacing w:after="0" w:line="240" w:lineRule="auto"/>
-      </w:pPr>
-      <w:r>
-        <w:t>To use our software, you must first have the above requirements. To run the website, you must do so from the ‘/docs’ directory in the root of the repository. The docs directory contains the implementation of the website.</w:t>
-      </w:r>
-    </w:p>
-    <w:p>
-      <w:pPr>
-        <w:spacing w:after="0" w:line="240" w:lineRule="auto"/>
+        <w:rPr>
+          <w:rFonts w:ascii="Arial" w:hAnsi="Arial" w:cs="Arial"/>
+        </w:rPr>
+      </w:pPr>
+      <w:r>
+        <w:rPr>
+          <w:rFonts w:ascii="Arial" w:hAnsi="Arial" w:cs="Arial"/>
+        </w:rPr>
+        <w:t xml:space="preserve">To use our software, you must first have the above requirements. To run the website, you must do so from </w:t>
+      </w:r>
+      <w:proofErr w:type="gramStart"/>
+      <w:r>
+        <w:rPr>
+          <w:rFonts w:ascii="Arial" w:hAnsi="Arial" w:cs="Arial"/>
+        </w:rPr>
+        <w:t>the ‘/</w:t>
+      </w:r>
+      <w:proofErr w:type="gramEnd"/>
+      <w:r>
+        <w:rPr>
+          <w:rFonts w:ascii="Arial" w:hAnsi="Arial" w:cs="Arial"/>
+        </w:rPr>
+        <w:t>docs’ directory in the root of the repository. The docs directory contains the implementation of the website.</w:t>
+      </w:r>
+    </w:p>
+    <w:p>
+      <w:pPr>
+        <w:rPr>
+          <w:rFonts w:ascii="Arial" w:hAnsi="Arial" w:cs="Arial"/>
+        </w:rPr>
       </w:pPr>
     </w:p>
     <w:p>
       <w:pPr>
         <w:pStyle w:val="Heading1"/>
-        <w:spacing w:line="240" w:lineRule="auto"/>
-        <w:rPr>
+        <w:rPr>
+          <w:rFonts w:ascii="Arial" w:hAnsi="Arial" w:cs="Arial"/>
           <w:b/>
           <w:bCs/>
         </w:rPr>
@@ -955,6 +1222,7 @@
       <w:bookmarkStart w:id="3" w:name="_Toc214540492"/>
       <w:r>
         <w:rPr>
+          <w:rFonts w:ascii="Arial" w:hAnsi="Arial" w:cs="Arial"/>
           <w:b/>
           <w:bCs/>
         </w:rPr>
@@ -964,12 +1232,20 @@
     </w:p>
     <w:p>
       <w:pPr>
-        <w:spacing w:after="0" w:line="240" w:lineRule="auto"/>
-      </w:pPr>
-      <w:r>
+        <w:rPr>
+          <w:rFonts w:ascii="Arial" w:hAnsi="Arial" w:cs="Arial"/>
+        </w:rPr>
+      </w:pPr>
+      <w:r>
+        <w:rPr>
+          <w:rFonts w:ascii="Arial" w:hAnsi="Arial" w:cs="Arial"/>
+        </w:rPr>
         <w:t xml:space="preserve">In the </w:t>
       </w:r>
       <w:r>
+        <w:rPr>
+          <w:rFonts w:ascii="Arial" w:hAnsi="Arial" w:cs="Arial"/>
+        </w:rPr>
         <w:t>repository of our website, there are two primary directories:</w:t>
       </w:r>
     </w:p>
@@ -980,17 +1256,37 @@
           <w:ilvl w:val="0"/>
           <w:numId w:val="3"/>
         </w:numPr>
-        <w:spacing w:after="0" w:line="240" w:lineRule="auto"/>
-      </w:pPr>
-      <w:r>
-        <w:rPr>
+        <w:rPr>
+          <w:rFonts w:ascii="Arial" w:hAnsi="Arial" w:cs="Arial"/>
+        </w:rPr>
+      </w:pPr>
+      <w:r>
+        <w:rPr>
+          <w:rFonts w:ascii="Arial" w:hAnsi="Arial" w:cs="Arial"/>
           <w:b/>
           <w:bCs/>
         </w:rPr>
         <w:t>docs</w:t>
       </w:r>
       <w:r>
-        <w:t>: This directory contains the whole implementation of Monetally, this directory is where the website should be hosted from.</w:t>
+        <w:rPr>
+          <w:rFonts w:ascii="Arial" w:hAnsi="Arial" w:cs="Arial"/>
+        </w:rPr>
+        <w:t xml:space="preserve">: This directory contains the whole implementation of </w:t>
+      </w:r>
+      <w:proofErr w:type="spellStart"/>
+      <w:r>
+        <w:rPr>
+          <w:rFonts w:ascii="Arial" w:hAnsi="Arial" w:cs="Arial"/>
+        </w:rPr>
+        <w:t>Monetally</w:t>
+      </w:r>
+      <w:proofErr w:type="spellEnd"/>
+      <w:r>
+        <w:rPr>
+          <w:rFonts w:ascii="Arial" w:hAnsi="Arial" w:cs="Arial"/>
+        </w:rPr>
+        <w:t>, this directory is where the website should be hosted from.</w:t>
       </w:r>
     </w:p>
     <w:p>
@@ -1000,52 +1296,83 @@
           <w:ilvl w:val="0"/>
           <w:numId w:val="3"/>
         </w:numPr>
-        <w:spacing w:after="0" w:line="240" w:lineRule="auto"/>
-      </w:pPr>
-      <w:r>
-        <w:rPr>
+        <w:rPr>
+          <w:rFonts w:ascii="Arial" w:hAnsi="Arial" w:cs="Arial"/>
+        </w:rPr>
+      </w:pPr>
+      <w:r>
+        <w:rPr>
+          <w:rFonts w:ascii="Arial" w:hAnsi="Arial" w:cs="Arial"/>
           <w:b/>
           <w:bCs/>
         </w:rPr>
         <w:t>Documentation</w:t>
       </w:r>
       <w:r>
-        <w:t>:</w:t>
-      </w:r>
-      <w:r>
-        <w:t xml:space="preserve"> This </w:t>
-      </w:r>
-      <w:r>
-        <w:t>directory</w:t>
-      </w:r>
-      <w:r>
-        <w:t xml:space="preserve"> holds important and relevant documentation for our software.</w:t>
-      </w:r>
-    </w:p>
-    <w:p>
-      <w:pPr>
-        <w:spacing w:after="0" w:line="240" w:lineRule="auto"/>
-      </w:pPr>
-      <w:r>
+        <w:rPr>
+          <w:rFonts w:ascii="Arial" w:hAnsi="Arial" w:cs="Arial"/>
+        </w:rPr>
+        <w:t>: This directory holds important and relevant documentation for our software.</w:t>
+      </w:r>
+    </w:p>
+    <w:p>
+      <w:pPr>
+        <w:rPr>
+          <w:rFonts w:ascii="Arial" w:hAnsi="Arial" w:cs="Arial"/>
+        </w:rPr>
+      </w:pPr>
+      <w:r>
+        <w:rPr>
+          <w:rFonts w:ascii="Arial" w:hAnsi="Arial" w:cs="Arial"/>
+        </w:rPr>
         <w:t xml:space="preserve">Inside of the </w:t>
       </w:r>
-      <w:r>
-        <w:rPr>
+      <w:proofErr w:type="gramStart"/>
+      <w:r>
+        <w:rPr>
+          <w:rFonts w:ascii="Arial" w:hAnsi="Arial" w:cs="Arial"/>
           <w:b/>
           <w:bCs/>
         </w:rPr>
         <w:t>docs</w:t>
       </w:r>
-      <w:r>
+      <w:proofErr w:type="gramEnd"/>
+      <w:r>
+        <w:rPr>
+          <w:rFonts w:ascii="Arial" w:hAnsi="Arial" w:cs="Arial"/>
+        </w:rPr>
         <w:t xml:space="preserve"> directory, each page of the website is placed in its own folder</w:t>
       </w:r>
       <w:r>
-        <w:t xml:space="preserve"> containing an ‘index.html’ file for the page layout, a css file for the styling used by the page, and a JavaScript file defining the functionality of the page</w:t>
-      </w:r>
-      <w:r>
+        <w:rPr>
+          <w:rFonts w:ascii="Arial" w:hAnsi="Arial" w:cs="Arial"/>
+        </w:rPr>
+        <w:t xml:space="preserve"> containing an ‘index.html’ file for the page layout, a </w:t>
+      </w:r>
+      <w:proofErr w:type="spellStart"/>
+      <w:r>
+        <w:rPr>
+          <w:rFonts w:ascii="Arial" w:hAnsi="Arial" w:cs="Arial"/>
+        </w:rPr>
+        <w:t>css</w:t>
+      </w:r>
+      <w:proofErr w:type="spellEnd"/>
+      <w:r>
+        <w:rPr>
+          <w:rFonts w:ascii="Arial" w:hAnsi="Arial" w:cs="Arial"/>
+        </w:rPr>
+        <w:t xml:space="preserve"> file for the styling used by the page, and a JavaScript file defining the functionality of the page</w:t>
+      </w:r>
+      <w:r>
+        <w:rPr>
+          <w:rFonts w:ascii="Arial" w:hAnsi="Arial" w:cs="Arial"/>
+        </w:rPr>
         <w:t>.</w:t>
       </w:r>
       <w:r>
+        <w:rPr>
+          <w:rFonts w:ascii="Arial" w:hAnsi="Arial" w:cs="Arial"/>
+        </w:rPr>
         <w:t xml:space="preserve"> Following the format:</w:t>
       </w:r>
     </w:p>
@@ -1056,10 +1383,13 @@
           <w:ilvl w:val="0"/>
           <w:numId w:val="5"/>
         </w:numPr>
-        <w:spacing w:after="0" w:line="240" w:lineRule="auto"/>
-      </w:pPr>
-      <w:r>
-        <w:rPr>
+        <w:rPr>
+          <w:rFonts w:ascii="Arial" w:hAnsi="Arial" w:cs="Arial"/>
+        </w:rPr>
+      </w:pPr>
+      <w:r>
+        <w:rPr>
+          <w:rFonts w:ascii="Arial" w:hAnsi="Arial" w:cs="Arial"/>
           <w:b/>
           <w:bCs/>
         </w:rPr>
@@ -1073,10 +1403,13 @@
           <w:ilvl w:val="1"/>
           <w:numId w:val="5"/>
         </w:numPr>
-        <w:spacing w:after="0" w:line="240" w:lineRule="auto"/>
-      </w:pPr>
-      <w:r>
-        <w:rPr>
+        <w:rPr>
+          <w:rFonts w:ascii="Arial" w:hAnsi="Arial" w:cs="Arial"/>
+        </w:rPr>
+      </w:pPr>
+      <w:r>
+        <w:rPr>
+          <w:rFonts w:ascii="Arial" w:hAnsi="Arial" w:cs="Arial"/>
           <w:b/>
           <w:bCs/>
         </w:rPr>
@@ -1090,9 +1423,14 @@
           <w:ilvl w:val="2"/>
           <w:numId w:val="5"/>
         </w:numPr>
-        <w:spacing w:after="0" w:line="240" w:lineRule="auto"/>
-      </w:pPr>
-      <w:r>
+        <w:rPr>
+          <w:rFonts w:ascii="Arial" w:hAnsi="Arial" w:cs="Arial"/>
+        </w:rPr>
+      </w:pPr>
+      <w:r>
+        <w:rPr>
+          <w:rFonts w:ascii="Arial" w:hAnsi="Arial" w:cs="Arial"/>
+        </w:rPr>
         <w:t>index.html</w:t>
       </w:r>
     </w:p>
@@ -1103,9 +1441,14 @@
           <w:ilvl w:val="2"/>
           <w:numId w:val="5"/>
         </w:numPr>
-        <w:spacing w:after="0" w:line="240" w:lineRule="auto"/>
-      </w:pPr>
-      <w:r>
+        <w:rPr>
+          <w:rFonts w:ascii="Arial" w:hAnsi="Arial" w:cs="Arial"/>
+        </w:rPr>
+      </w:pPr>
+      <w:r>
+        <w:rPr>
+          <w:rFonts w:ascii="Arial" w:hAnsi="Arial" w:cs="Arial"/>
+        </w:rPr>
         <w:t>page-name.js</w:t>
       </w:r>
     </w:p>
@@ -1116,99 +1459,140 @@
           <w:ilvl w:val="2"/>
           <w:numId w:val="5"/>
         </w:numPr>
-        <w:spacing w:after="0" w:line="240" w:lineRule="auto"/>
-      </w:pPr>
-      <w:r>
+        <w:rPr>
+          <w:rFonts w:ascii="Arial" w:hAnsi="Arial" w:cs="Arial"/>
+        </w:rPr>
+      </w:pPr>
+      <w:r>
+        <w:rPr>
+          <w:rFonts w:ascii="Arial" w:hAnsi="Arial" w:cs="Arial"/>
+        </w:rPr>
         <w:t>page-name.css</w:t>
       </w:r>
     </w:p>
     <w:p>
       <w:pPr>
-        <w:spacing w:after="0" w:line="240" w:lineRule="auto"/>
-      </w:pPr>
-      <w:r>
+        <w:rPr>
+          <w:rFonts w:ascii="Arial" w:hAnsi="Arial" w:cs="Arial"/>
+        </w:rPr>
+      </w:pPr>
+      <w:r>
+        <w:rPr>
+          <w:rFonts w:ascii="Arial" w:hAnsi="Arial" w:cs="Arial"/>
+        </w:rPr>
         <w:br/>
         <w:t xml:space="preserve">Inside of the </w:t>
       </w:r>
-      <w:r>
-        <w:rPr>
+      <w:proofErr w:type="gramStart"/>
+      <w:r>
+        <w:rPr>
+          <w:rFonts w:ascii="Arial" w:hAnsi="Arial" w:cs="Arial"/>
           <w:b/>
           <w:bCs/>
         </w:rPr>
         <w:t>docs</w:t>
       </w:r>
-      <w:r>
+      <w:proofErr w:type="gramEnd"/>
+      <w:r>
+        <w:rPr>
+          <w:rFonts w:ascii="Arial" w:hAnsi="Arial" w:cs="Arial"/>
+        </w:rPr>
         <w:t xml:space="preserve"> directory, there are 2 subdirectories </w:t>
       </w:r>
       <w:r>
         <w:rPr>
+          <w:rFonts w:ascii="Arial" w:hAnsi="Arial" w:cs="Arial"/>
           <w:b/>
           <w:bCs/>
         </w:rPr>
         <w:t>scripts</w:t>
       </w:r>
       <w:r>
+        <w:rPr>
+          <w:rFonts w:ascii="Arial" w:hAnsi="Arial" w:cs="Arial"/>
+        </w:rPr>
         <w:t xml:space="preserve"> and </w:t>
       </w:r>
       <w:r>
         <w:rPr>
+          <w:rFonts w:ascii="Arial" w:hAnsi="Arial" w:cs="Arial"/>
           <w:b/>
           <w:bCs/>
         </w:rPr>
         <w:t>styles</w:t>
       </w:r>
       <w:r>
+        <w:rPr>
+          <w:rFonts w:ascii="Arial" w:hAnsi="Arial" w:cs="Arial"/>
+        </w:rPr>
         <w:t xml:space="preserve">. The </w:t>
       </w:r>
       <w:r>
         <w:rPr>
+          <w:rFonts w:ascii="Arial" w:hAnsi="Arial" w:cs="Arial"/>
           <w:b/>
           <w:bCs/>
         </w:rPr>
         <w:t>scripts</w:t>
       </w:r>
       <w:r>
+        <w:rPr>
+          <w:rFonts w:ascii="Arial" w:hAnsi="Arial" w:cs="Arial"/>
+        </w:rPr>
         <w:t xml:space="preserve"> directory contains JavaScript scripts which are relevant to every page containing implementation for the user’s account or anything which would be needed by each page. The </w:t>
       </w:r>
       <w:r>
         <w:rPr>
+          <w:rFonts w:ascii="Arial" w:hAnsi="Arial" w:cs="Arial"/>
           <w:b/>
           <w:bCs/>
         </w:rPr>
         <w:t>styles</w:t>
       </w:r>
       <w:r>
+        <w:rPr>
+          <w:rFonts w:ascii="Arial" w:hAnsi="Arial" w:cs="Arial"/>
+        </w:rPr>
         <w:t xml:space="preserve"> directory defines styles which should be applied to every page to maintain visual consistency</w:t>
       </w:r>
       <w:r>
+        <w:rPr>
+          <w:rFonts w:ascii="Arial" w:hAnsi="Arial" w:cs="Arial"/>
+        </w:rPr>
         <w:t xml:space="preserve"> defining set styles for buttons, text color, font, error colors, etcetera</w:t>
       </w:r>
       <w:r>
+        <w:rPr>
+          <w:rFonts w:ascii="Arial" w:hAnsi="Arial" w:cs="Arial"/>
+        </w:rPr>
         <w:t>.</w:t>
       </w:r>
     </w:p>
     <w:p>
       <w:pPr>
-        <w:spacing w:after="0" w:line="240" w:lineRule="auto"/>
-      </w:pPr>
-      <w:r>
-        <w:t xml:space="preserve">The existing page contains 8 pages, and 1 template which can be used as a template for new pages to follow. The existing pages are account, distributions, expense, home, income, notification, and setup. Each page name is self-descriptive describing the functionality of the </w:t>
-      </w:r>
-      <w:r>
-        <w:lastRenderedPageBreak/>
-        <w:t>page, for example the expense/income page handles the expenses and income of the user, while the home page acts as a general page for the user to interact with our software.</w:t>
-      </w:r>
-    </w:p>
-    <w:p>
-      <w:pPr>
-        <w:spacing w:after="0" w:line="240" w:lineRule="auto"/>
+        <w:rPr>
+          <w:rFonts w:ascii="Arial" w:hAnsi="Arial" w:cs="Arial"/>
+        </w:rPr>
+      </w:pPr>
+      <w:r>
+        <w:rPr>
+          <w:rFonts w:ascii="Arial" w:hAnsi="Arial" w:cs="Arial"/>
+        </w:rPr>
+        <w:t>The existing page contains 8 pages, and 1 template which can be used as a template for new pages to follow. The existing pages are account, distributions, expense, home, income, notification, and setup. Each page name is self-descriptive describing the functionality of the page, for example the expense/income page handles the expenses and income of the user, while the home page acts as a general page for the user to interact with our software.</w:t>
+      </w:r>
+    </w:p>
+    <w:p>
+      <w:pPr>
+        <w:rPr>
+          <w:rFonts w:ascii="Arial" w:hAnsi="Arial" w:cs="Arial"/>
+        </w:rPr>
       </w:pPr>
     </w:p>
     <w:p>
       <w:pPr>
         <w:pStyle w:val="Heading1"/>
-        <w:spacing w:line="240" w:lineRule="auto"/>
-        <w:rPr>
+        <w:rPr>
+          <w:rFonts w:ascii="Arial" w:hAnsi="Arial" w:cs="Arial"/>
           <w:b/>
           <w:bCs/>
         </w:rPr>
@@ -1216,84 +1600,122 @@
       <w:bookmarkStart w:id="4" w:name="_Toc214540493"/>
       <w:r>
         <w:rPr>
+          <w:rFonts w:ascii="Arial" w:hAnsi="Arial" w:cs="Arial"/>
           <w:b/>
           <w:bCs/>
         </w:rPr>
-        <w:t xml:space="preserve">Licensing Information </w:t>
-      </w:r>
-      <w:r>
-        <w:rPr>
-          <w:b/>
-          <w:bCs/>
-        </w:rPr>
-        <w:t>&amp;</w:t>
-      </w:r>
-      <w:r>
-        <w:rPr>
-          <w:b/>
-          <w:bCs/>
-        </w:rPr>
-        <w:t xml:space="preserve"> Restrictions</w:t>
+        <w:lastRenderedPageBreak/>
+        <w:t>Licensing Information &amp; Restrictions</w:t>
       </w:r>
       <w:bookmarkEnd w:id="4"/>
     </w:p>
     <w:p>
       <w:pPr>
-        <w:spacing w:after="0" w:line="240" w:lineRule="auto"/>
-      </w:pPr>
-      <w:r>
-        <w:t xml:space="preserve">Monetally is licensed under the open-source license zlib </w:t>
+        <w:rPr>
+          <w:rFonts w:ascii="Arial" w:hAnsi="Arial" w:cs="Arial"/>
+        </w:rPr>
+      </w:pPr>
+      <w:proofErr w:type="spellStart"/>
+      <w:r>
+        <w:rPr>
+          <w:rFonts w:ascii="Arial" w:hAnsi="Arial" w:cs="Arial"/>
+        </w:rPr>
+        <w:t>Monetally</w:t>
+      </w:r>
+      <w:proofErr w:type="spellEnd"/>
+      <w:r>
+        <w:rPr>
+          <w:rFonts w:ascii="Arial" w:hAnsi="Arial" w:cs="Arial"/>
+        </w:rPr>
+        <w:t xml:space="preserve"> is licensed under the open-source license zlib</w:t>
+      </w:r>
+      <w:r>
+        <w:rPr>
+          <w:rFonts w:ascii="Arial" w:hAnsi="Arial" w:cs="Arial"/>
+        </w:rPr>
+        <w:t xml:space="preserve">. </w:t>
       </w:r>
       <w:hyperlink r:id="rId9" w:history="1">
         <w:r>
           <w:rPr>
             <w:rStyle w:val="Hyperlink"/>
+            <w:rFonts w:ascii="Arial" w:hAnsi="Arial" w:cs="Arial"/>
           </w:rPr>
           <w:t>https://opensource.org/license/zlib</w:t>
         </w:r>
       </w:hyperlink>
       <w:r>
+        <w:rPr>
+          <w:rFonts w:ascii="Arial" w:hAnsi="Arial" w:cs="Arial"/>
+        </w:rPr>
         <w:t>.</w:t>
       </w:r>
     </w:p>
     <w:p>
       <w:pPr>
-        <w:spacing w:after="0" w:line="240" w:lineRule="auto"/>
-      </w:pPr>
-      <w:r>
+        <w:rPr>
+          <w:rFonts w:ascii="Arial" w:hAnsi="Arial" w:cs="Arial"/>
+        </w:rPr>
+      </w:pPr>
+    </w:p>
+    <w:p>
+      <w:pPr>
+        <w:rPr>
+          <w:rFonts w:ascii="Arial" w:hAnsi="Arial" w:cs="Arial"/>
+        </w:rPr>
+      </w:pPr>
+      <w:r>
+        <w:rPr>
+          <w:rFonts w:ascii="Arial" w:hAnsi="Arial" w:cs="Arial"/>
+        </w:rPr>
         <w:t>Under the zlib license you are</w:t>
       </w:r>
       <w:r>
+        <w:rPr>
+          <w:rFonts w:ascii="Arial" w:hAnsi="Arial" w:cs="Arial"/>
+        </w:rPr>
         <w:t xml:space="preserve"> g</w:t>
       </w:r>
       <w:r>
+        <w:rPr>
+          <w:rFonts w:ascii="Arial" w:hAnsi="Arial" w:cs="Arial"/>
+        </w:rPr>
         <w:t xml:space="preserve">ranted permission to </w:t>
       </w:r>
       <w:r>
-        <w:t>“</w:t>
-      </w:r>
-      <w:r>
-        <w:t>use this software for any purpose</w:t>
-      </w:r>
-      <w:r>
-        <w:t>” such as for commercial purposes, or to alter and redistribute the software.</w:t>
-      </w:r>
-    </w:p>
-    <w:p>
-      <w:pPr>
-        <w:spacing w:after="0" w:line="240" w:lineRule="auto"/>
-      </w:pPr>
-      <w:r>
+        <w:rPr>
+          <w:rFonts w:ascii="Arial" w:hAnsi="Arial" w:cs="Arial"/>
+        </w:rPr>
+        <w:t>“use this software for any purpose” such as for commercial purposes, or to alter and redistribute the software.</w:t>
+      </w:r>
+    </w:p>
+    <w:p>
+      <w:pPr>
+        <w:rPr>
+          <w:rFonts w:ascii="Arial" w:hAnsi="Arial" w:cs="Arial"/>
+        </w:rPr>
+      </w:pPr>
+      <w:r>
+        <w:rPr>
+          <w:rFonts w:ascii="Arial" w:hAnsi="Arial" w:cs="Arial"/>
+        </w:rPr>
         <w:t xml:space="preserve">We, the original </w:t>
       </w:r>
       <w:r>
+        <w:rPr>
+          <w:rFonts w:ascii="Arial" w:hAnsi="Arial" w:cs="Arial"/>
+        </w:rPr>
         <w:t>authors,</w:t>
       </w:r>
       <w:r>
+        <w:rPr>
+          <w:rFonts w:ascii="Arial" w:hAnsi="Arial" w:cs="Arial"/>
+        </w:rPr>
         <w:t xml:space="preserve"> </w:t>
       </w:r>
       <w:r>
         <w:rPr>
+          <w:rFonts w:ascii="Arial" w:hAnsi="Arial" w:cs="Arial"/>
           <w:b/>
           <w:bCs/>
         </w:rPr>
@@ -1301,6 +1723,7 @@
       </w:r>
       <w:r>
         <w:rPr>
+          <w:rFonts w:ascii="Arial" w:hAnsi="Arial" w:cs="Arial"/>
           <w:b/>
           <w:bCs/>
         </w:rPr>
@@ -1308,31 +1731,62 @@
       </w:r>
       <w:r>
         <w:rPr>
+          <w:rFonts w:ascii="Arial" w:hAnsi="Arial" w:cs="Arial"/>
           <w:b/>
           <w:bCs/>
         </w:rPr>
         <w:t xml:space="preserve"> arising from the use of our software</w:t>
       </w:r>
       <w:r>
+        <w:rPr>
+          <w:rFonts w:ascii="Arial" w:hAnsi="Arial" w:cs="Arial"/>
+        </w:rPr>
         <w:t>.</w:t>
       </w:r>
     </w:p>
     <w:p>
       <w:pPr>
-        <w:spacing w:after="0" w:line="240" w:lineRule="auto"/>
-      </w:pPr>
-    </w:p>
-    <w:p>
-      <w:pPr>
-        <w:spacing w:after="0" w:line="240" w:lineRule="auto"/>
-      </w:pPr>
-      <w:r>
-        <w:t xml:space="preserve">There are 3 restrictions to your usage of </w:t>
-      </w:r>
-      <w:r>
+        <w:rPr>
+          <w:rFonts w:ascii="Arial" w:hAnsi="Arial" w:cs="Arial"/>
+        </w:rPr>
+      </w:pPr>
+    </w:p>
+    <w:p>
+      <w:pPr>
+        <w:rPr>
+          <w:rFonts w:ascii="Arial" w:hAnsi="Arial" w:cs="Arial"/>
+        </w:rPr>
+      </w:pPr>
+      <w:r>
+        <w:rPr>
+          <w:rFonts w:ascii="Arial" w:hAnsi="Arial" w:cs="Arial"/>
+        </w:rPr>
+        <w:t xml:space="preserve">There are 3 restrictions </w:t>
+      </w:r>
+      <w:proofErr w:type="gramStart"/>
+      <w:r>
+        <w:rPr>
+          <w:rFonts w:ascii="Arial" w:hAnsi="Arial" w:cs="Arial"/>
+        </w:rPr>
+        <w:t>to</w:t>
+      </w:r>
+      <w:proofErr w:type="gramEnd"/>
+      <w:r>
+        <w:rPr>
+          <w:rFonts w:ascii="Arial" w:hAnsi="Arial" w:cs="Arial"/>
+        </w:rPr>
+        <w:t xml:space="preserve"> your usage of </w:t>
+      </w:r>
+      <w:r>
+        <w:rPr>
+          <w:rFonts w:ascii="Arial" w:hAnsi="Arial" w:cs="Arial"/>
+        </w:rPr>
         <w:t>our</w:t>
       </w:r>
       <w:r>
+        <w:rPr>
+          <w:rFonts w:ascii="Arial" w:hAnsi="Arial" w:cs="Arial"/>
+        </w:rPr>
         <w:t xml:space="preserve"> software:</w:t>
       </w:r>
     </w:p>
@@ -1343,16 +1797,15 @@
           <w:ilvl w:val="0"/>
           <w:numId w:val="6"/>
         </w:numPr>
-        <w:spacing w:after="0" w:line="240" w:lineRule="auto"/>
-      </w:pPr>
-      <w:r>
-        <w:t>“</w:t>
-      </w:r>
-      <w:r>
-        <w:t>The origin of this software must not be misrepresented</w:t>
-      </w:r>
-      <w:r>
-        <w:t xml:space="preserve">.” You may modify the software and take credit for your own changes, but you must not claim to have written the original software. You do not need to provide credit to the original authors, but you may. </w:t>
+        <w:rPr>
+          <w:rFonts w:ascii="Arial" w:hAnsi="Arial" w:cs="Arial"/>
+        </w:rPr>
+      </w:pPr>
+      <w:r>
+        <w:rPr>
+          <w:rFonts w:ascii="Arial" w:hAnsi="Arial" w:cs="Arial"/>
+        </w:rPr>
+        <w:t xml:space="preserve">“The origin of this software must not be misrepresented.” You may modify the software and take credit for your own changes, but you must not claim to have written the original software. You do not need to provide credit to the original authors, but you may. </w:t>
       </w:r>
     </w:p>
     <w:p>
@@ -1362,15 +1815,26 @@
           <w:ilvl w:val="0"/>
           <w:numId w:val="6"/>
         </w:numPr>
-        <w:spacing w:after="0" w:line="240" w:lineRule="auto"/>
-      </w:pPr>
-      <w:r>
+        <w:rPr>
+          <w:rFonts w:ascii="Arial" w:hAnsi="Arial" w:cs="Arial"/>
+        </w:rPr>
+      </w:pPr>
+      <w:r>
+        <w:rPr>
+          <w:rFonts w:ascii="Arial" w:hAnsi="Arial" w:cs="Arial"/>
+        </w:rPr>
         <w:t xml:space="preserve">If you modify and redistribute this </w:t>
       </w:r>
       <w:r>
+        <w:rPr>
+          <w:rFonts w:ascii="Arial" w:hAnsi="Arial" w:cs="Arial"/>
+        </w:rPr>
         <w:t>software,</w:t>
       </w:r>
       <w:r>
+        <w:rPr>
+          <w:rFonts w:ascii="Arial" w:hAnsi="Arial" w:cs="Arial"/>
+        </w:rPr>
         <w:t xml:space="preserve"> you must indicate it is altered and not our original version.</w:t>
       </w:r>
     </w:p>
@@ -1381,40 +1845,41 @@
           <w:ilvl w:val="0"/>
           <w:numId w:val="6"/>
         </w:numPr>
-        <w:spacing w:after="0" w:line="240" w:lineRule="auto"/>
-      </w:pPr>
-      <w:r>
-        <w:t>While using our software, “</w:t>
-      </w:r>
-      <w:r>
-        <w:t>This notice may not be removed or altered from any source</w:t>
-      </w:r>
-      <w:r>
-        <w:t xml:space="preserve"> </w:t>
-      </w:r>
-      <w:r>
-        <w:t>distribution.</w:t>
-      </w:r>
-      <w:r>
-        <w:t xml:space="preserve">” </w:t>
-      </w:r>
-      <w:r>
+        <w:rPr>
+          <w:rFonts w:ascii="Arial" w:hAnsi="Arial" w:cs="Arial"/>
+        </w:rPr>
+      </w:pPr>
+      <w:r>
+        <w:rPr>
+          <w:rFonts w:ascii="Arial" w:hAnsi="Arial" w:cs="Arial"/>
+        </w:rPr>
+        <w:t xml:space="preserve">While using our software, “This notice may not be removed or altered from any source distribution.” </w:t>
+      </w:r>
+      <w:r>
+        <w:rPr>
+          <w:rFonts w:ascii="Arial" w:hAnsi="Arial" w:cs="Arial"/>
+        </w:rPr>
         <w:t xml:space="preserve">You must include the full text of the zlib license </w:t>
       </w:r>
       <w:r>
+        <w:rPr>
+          <w:rFonts w:ascii="Arial" w:hAnsi="Arial" w:cs="Arial"/>
+        </w:rPr>
         <w:t>if any source code from our software is present.</w:t>
       </w:r>
     </w:p>
     <w:p>
       <w:pPr>
-        <w:spacing w:after="0" w:line="240" w:lineRule="auto"/>
+        <w:rPr>
+          <w:rFonts w:ascii="Arial" w:hAnsi="Arial" w:cs="Arial"/>
+        </w:rPr>
       </w:pPr>
     </w:p>
     <w:p>
       <w:pPr>
         <w:pStyle w:val="Heading1"/>
-        <w:spacing w:line="240" w:lineRule="auto"/>
-        <w:rPr>
+        <w:rPr>
+          <w:rFonts w:ascii="Arial" w:hAnsi="Arial" w:cs="Arial"/>
           <w:b/>
           <w:bCs/>
         </w:rPr>
@@ -1422,32 +1887,32 @@
       <w:bookmarkStart w:id="5" w:name="_Toc214540494"/>
       <w:r>
         <w:rPr>
+          <w:rFonts w:ascii="Arial" w:hAnsi="Arial" w:cs="Arial"/>
           <w:b/>
           <w:bCs/>
         </w:rPr>
-        <w:t>Current Flaws</w:t>
-      </w:r>
-      <w:r>
-        <w:rPr>
+        <w:t xml:space="preserve">Current Flaws &amp; </w:t>
+      </w:r>
+      <w:r>
+        <w:rPr>
+          <w:rFonts w:ascii="Arial" w:hAnsi="Arial" w:cs="Arial"/>
           <w:b/>
           <w:bCs/>
         </w:rPr>
-        <w:t xml:space="preserve"> &amp; </w:t>
-      </w:r>
-      <w:r>
-        <w:rPr>
-          <w:b/>
-          <w:bCs/>
-        </w:rPr>
         <w:t>Bugs</w:t>
       </w:r>
       <w:bookmarkEnd w:id="5"/>
     </w:p>
     <w:p>
       <w:pPr>
-        <w:spacing w:after="0" w:line="240" w:lineRule="auto"/>
-      </w:pPr>
-      <w:r>
+        <w:rPr>
+          <w:rFonts w:ascii="Arial" w:hAnsi="Arial" w:cs="Arial"/>
+        </w:rPr>
+      </w:pPr>
+      <w:r>
+        <w:rPr>
+          <w:rFonts w:ascii="Arial" w:hAnsi="Arial" w:cs="Arial"/>
+        </w:rPr>
         <w:t>Flaws:</w:t>
       </w:r>
     </w:p>
@@ -1458,15 +1923,26 @@
           <w:ilvl w:val="0"/>
           <w:numId w:val="5"/>
         </w:numPr>
-        <w:spacing w:after="0" w:line="240" w:lineRule="auto"/>
-      </w:pPr>
-      <w:r>
+        <w:rPr>
+          <w:rFonts w:ascii="Arial" w:hAnsi="Arial" w:cs="Arial"/>
+        </w:rPr>
+      </w:pPr>
+      <w:r>
+        <w:rPr>
+          <w:rFonts w:ascii="Arial" w:hAnsi="Arial" w:cs="Arial"/>
+        </w:rPr>
         <w:t xml:space="preserve">Inconsistent styling and spacing. Portions of the website may appear incorrectly when the page is not </w:t>
       </w:r>
       <w:r>
+        <w:rPr>
+          <w:rFonts w:ascii="Arial" w:hAnsi="Arial" w:cs="Arial"/>
+        </w:rPr>
         <w:t>fully</w:t>
       </w:r>
       <w:r>
+        <w:rPr>
+          <w:rFonts w:ascii="Arial" w:hAnsi="Arial" w:cs="Arial"/>
+        </w:rPr>
         <w:t xml:space="preserve"> screened or on a small monitor. Some sections which allow text input can also have inconsistent sizing depending on the size of the user’s input</w:t>
       </w:r>
     </w:p>
@@ -1477,15 +1953,26 @@
           <w:ilvl w:val="0"/>
           <w:numId w:val="5"/>
         </w:numPr>
-        <w:spacing w:after="0" w:line="240" w:lineRule="auto"/>
-      </w:pPr>
-      <w:r>
+        <w:rPr>
+          <w:rFonts w:ascii="Arial" w:hAnsi="Arial" w:cs="Arial"/>
+        </w:rPr>
+      </w:pPr>
+      <w:r>
+        <w:rPr>
+          <w:rFonts w:ascii="Arial" w:hAnsi="Arial" w:cs="Arial"/>
+        </w:rPr>
         <w:t xml:space="preserve">The current method of storing user data is insecure. Ideally data would only be stored on the website when the user is accessing it. Currently unencrypted data is kept locally on the webpage until manually cleared by the user when they log out. If the user never logs out or clears site </w:t>
       </w:r>
       <w:r>
+        <w:rPr>
+          <w:rFonts w:ascii="Arial" w:hAnsi="Arial" w:cs="Arial"/>
+        </w:rPr>
         <w:t>data, then user data</w:t>
       </w:r>
       <w:r>
+        <w:rPr>
+          <w:rFonts w:ascii="Arial" w:hAnsi="Arial" w:cs="Arial"/>
+        </w:rPr>
         <w:t xml:space="preserve"> is never cleared.</w:t>
       </w:r>
     </w:p>
@@ -1496,14 +1983,24 @@
           <w:ilvl w:val="0"/>
           <w:numId w:val="5"/>
         </w:numPr>
-        <w:spacing w:after="0" w:line="240" w:lineRule="auto"/>
-      </w:pPr>
-      <w:r>
+        <w:rPr>
+          <w:rFonts w:ascii="Arial" w:hAnsi="Arial" w:cs="Arial"/>
+        </w:rPr>
+      </w:pPr>
+      <w:r>
+        <w:rPr>
+          <w:rFonts w:ascii="Arial" w:hAnsi="Arial" w:cs="Arial"/>
+        </w:rPr>
         <w:t>The amount of data which can be stored locally by a website is limited based on the user’s browser.</w:t>
       </w:r>
     </w:p>
     <w:sectPr>
-      <w:headerReference w:type="default" r:id="rId10"/>
+      <w:headerReference w:type="even" r:id="rId10"/>
+      <w:headerReference w:type="default" r:id="rId11"/>
+      <w:footerReference w:type="even" r:id="rId12"/>
+      <w:footerReference w:type="default" r:id="rId13"/>
+      <w:headerReference w:type="first" r:id="rId14"/>
+      <w:footerReference w:type="first" r:id="rId15"/>
       <w:pgSz w:w="12240" w:h="15840"/>
       <w:pgMar w:top="1440" w:right="1440" w:bottom="1440" w:left="1440" w:header="720" w:footer="720" w:gutter="0"/>
       <w:pgNumType w:start="1"/>
@@ -1517,9 +2014,6 @@
 <w:endnotes xmlns:wpc="http://schemas.microsoft.com/office/word/2010/wordprocessingCanvas" xmlns:cx="http://schemas.microsoft.com/office/drawing/2014/chartex" xmlns:cx1="http://schemas.microsoft.com/office/drawing/2015/9/8/chartex" xmlns:cx2="http://schemas.microsoft.com/office/drawing/2015/10/21/chartex" xmlns:cx3="http://schemas.microsoft.com/office/drawing/2016/5/9/chartex" xmlns:cx4="http://schemas.microsoft.com/office/drawing/2016/5/10/chartex" xmlns:cx5="http://schemas.microsoft.com/office/drawing/2016/5/11/chartex" xmlns:cx6="http://schemas.microsoft.com/office/drawing/2016/5/12/chartex" xmlns:cx7="http://schemas.microsoft.com/office/drawing/2016/5/13/chartex" xmlns:cx8="http://schemas.microsoft.com/office/drawing/2016/5/14/chartex" xmlns:mc="http://schemas.openxmlformats.org/markup-compatibility/2006" xmlns:aink="http://schemas.microsoft.com/office/drawing/2016/ink" xmlns:am3d="http://schemas.microsoft.com/office/drawing/2017/model3d" xmlns:o="urn:schemas-microsoft-com:office:office" xmlns:oel="http://schemas.microsoft.com/office/2019/extlst" xmlns:r="http://schemas.openxmlformats.org/officeDocument/2006/relationships" xmlns:m="http://schemas.openxmlformats.org/officeDocument/2006/math" xmlns:v="urn:schemas-microsoft-com:vml" xmlns:wp14="http://schemas.microsoft.com/office/word/2010/wordprocessingDrawing" xmlns:wp="http://schemas.openxmlformats.org/drawingml/2006/wordprocessingDrawing" xmlns:w10="urn:schemas-microsoft-com:office:word" xmlns:w="http://schemas.openxmlformats.org/wordprocessingml/2006/main" xmlns:w14="http://schemas.microsoft.com/office/word/2010/wordml" xmlns:w15="http://schemas.microsoft.com/office/word/2012/wordml" xmlns:w16cex="http://schemas.microsoft.com/office/word/2018/wordml/cex" xmlns:w16cid="http://schemas.microsoft.com/office/word/2016/wordml/cid" xmlns:w16="http://schemas.microsoft.com/office/word/2018/wordml" xmlns:w16du="http://schemas.microsoft.com/office/word/2023/wordml/word16du" xmlns:w16sdtdh="http://schemas.microsoft.com/office/word/2020/wordml/sdtdatahash" xmlns:w16sdtfl="http://schemas.microsoft.com/office/word/2024/wordml/sdtformatlock" xmlns:w16se="http://schemas.microsoft.com/office/word/2015/wordml/symex" xmlns:wpg="http://schemas.microsoft.com/office/word/2010/wordprocessingGroup" xmlns:wpi="http://schemas.microsoft.com/office/word/2010/wordprocessingInk" xmlns:wne="http://schemas.microsoft.com/office/word/2006/wordml" xmlns:wps="http://schemas.microsoft.com/office/word/2010/wordprocessingShape" mc:Ignorable="w14 w15 w16se w16cid w16 w16cex w16sdtdh w16sdtfl w16du wp14">
   <w:endnote w:type="separator" w:id="-1">
     <w:p>
-      <w:pPr>
-        <w:spacing w:before="0" w:after="0" w:line="240" w:lineRule="auto"/>
-      </w:pPr>
       <w:r>
         <w:separator/>
       </w:r>
@@ -1527,24 +2021,48 @@
   </w:endnote>
   <w:endnote w:type="continuationSeparator" w:id="0">
     <w:p>
-      <w:pPr>
-        <w:spacing w:before="0" w:after="0" w:line="240" w:lineRule="auto"/>
-      </w:pPr>
       <w:r>
         <w:continuationSeparator/>
       </w:r>
     </w:p>
   </w:endnote>
 </w:endnotes>
+</file>
+
+<file path=word/footer1.xml><?xml version="1.0" encoding="utf-8"?>
+<w:ftr xmlns:wpc="http://schemas.microsoft.com/office/word/2010/wordprocessingCanvas" xmlns:cx="http://schemas.microsoft.com/office/drawing/2014/chartex" xmlns:cx1="http://schemas.microsoft.com/office/drawing/2015/9/8/chartex" xmlns:cx2="http://schemas.microsoft.com/office/drawing/2015/10/21/chartex" xmlns:cx3="http://schemas.microsoft.com/office/drawing/2016/5/9/chartex" xmlns:cx4="http://schemas.microsoft.com/office/drawing/2016/5/10/chartex" xmlns:cx5="http://schemas.microsoft.com/office/drawing/2016/5/11/chartex" xmlns:cx6="http://schemas.microsoft.com/office/drawing/2016/5/12/chartex" xmlns:cx7="http://schemas.microsoft.com/office/drawing/2016/5/13/chartex" xmlns:cx8="http://schemas.microsoft.com/office/drawing/2016/5/14/chartex" xmlns:mc="http://schemas.openxmlformats.org/markup-compatibility/2006" xmlns:aink="http://schemas.microsoft.com/office/drawing/2016/ink" xmlns:am3d="http://schemas.microsoft.com/office/drawing/2017/model3d" xmlns:o="urn:schemas-microsoft-com:office:office" xmlns:oel="http://schemas.microsoft.com/office/2019/extlst" xmlns:r="http://schemas.openxmlformats.org/officeDocument/2006/relationships" xmlns:m="http://schemas.openxmlformats.org/officeDocument/2006/math" xmlns:v="urn:schemas-microsoft-com:vml" xmlns:wp14="http://schemas.microsoft.com/office/word/2010/wordprocessingDrawing" xmlns:wp="http://schemas.openxmlformats.org/drawingml/2006/wordprocessingDrawing" xmlns:w10="urn:schemas-microsoft-com:office:word" xmlns:w="http://schemas.openxmlformats.org/wordprocessingml/2006/main" xmlns:w14="http://schemas.microsoft.com/office/word/2010/wordml" xmlns:w15="http://schemas.microsoft.com/office/word/2012/wordml" xmlns:w16cex="http://schemas.microsoft.com/office/word/2018/wordml/cex" xmlns:w16cid="http://schemas.microsoft.com/office/word/2016/wordml/cid" xmlns:w16="http://schemas.microsoft.com/office/word/2018/wordml" xmlns:w16du="http://schemas.microsoft.com/office/word/2023/wordml/word16du" xmlns:w16sdtdh="http://schemas.microsoft.com/office/word/2020/wordml/sdtdatahash" xmlns:w16sdtfl="http://schemas.microsoft.com/office/word/2024/wordml/sdtformatlock" xmlns:w16se="http://schemas.microsoft.com/office/word/2015/wordml/symex" xmlns:wpg="http://schemas.microsoft.com/office/word/2010/wordprocessingGroup" xmlns:wpi="http://schemas.microsoft.com/office/word/2010/wordprocessingInk" xmlns:wne="http://schemas.microsoft.com/office/word/2006/wordml" xmlns:wps="http://schemas.microsoft.com/office/word/2010/wordprocessingShape" mc:Ignorable="w14 w15 w16se w16cid w16 w16cex w16sdtdh w16sdtfl w16du wp14">
+  <w:p>
+    <w:pPr>
+      <w:pStyle w:val="Footer"/>
+    </w:pPr>
+  </w:p>
+</w:ftr>
+</file>
+
+<file path=word/footer2.xml><?xml version="1.0" encoding="utf-8"?>
+<w:ftr xmlns:wpc="http://schemas.microsoft.com/office/word/2010/wordprocessingCanvas" xmlns:cx="http://schemas.microsoft.com/office/drawing/2014/chartex" xmlns:cx1="http://schemas.microsoft.com/office/drawing/2015/9/8/chartex" xmlns:cx2="http://schemas.microsoft.com/office/drawing/2015/10/21/chartex" xmlns:cx3="http://schemas.microsoft.com/office/drawing/2016/5/9/chartex" xmlns:cx4="http://schemas.microsoft.com/office/drawing/2016/5/10/chartex" xmlns:cx5="http://schemas.microsoft.com/office/drawing/2016/5/11/chartex" xmlns:cx6="http://schemas.microsoft.com/office/drawing/2016/5/12/chartex" xmlns:cx7="http://schemas.microsoft.com/office/drawing/2016/5/13/chartex" xmlns:cx8="http://schemas.microsoft.com/office/drawing/2016/5/14/chartex" xmlns:mc="http://schemas.openxmlformats.org/markup-compatibility/2006" xmlns:aink="http://schemas.microsoft.com/office/drawing/2016/ink" xmlns:am3d="http://schemas.microsoft.com/office/drawing/2017/model3d" xmlns:o="urn:schemas-microsoft-com:office:office" xmlns:oel="http://schemas.microsoft.com/office/2019/extlst" xmlns:r="http://schemas.openxmlformats.org/officeDocument/2006/relationships" xmlns:m="http://schemas.openxmlformats.org/officeDocument/2006/math" xmlns:v="urn:schemas-microsoft-com:vml" xmlns:wp14="http://schemas.microsoft.com/office/word/2010/wordprocessingDrawing" xmlns:wp="http://schemas.openxmlformats.org/drawingml/2006/wordprocessingDrawing" xmlns:w10="urn:schemas-microsoft-com:office:word" xmlns:w="http://schemas.openxmlformats.org/wordprocessingml/2006/main" xmlns:w14="http://schemas.microsoft.com/office/word/2010/wordml" xmlns:w15="http://schemas.microsoft.com/office/word/2012/wordml" xmlns:w16cex="http://schemas.microsoft.com/office/word/2018/wordml/cex" xmlns:w16cid="http://schemas.microsoft.com/office/word/2016/wordml/cid" xmlns:w16="http://schemas.microsoft.com/office/word/2018/wordml" xmlns:w16du="http://schemas.microsoft.com/office/word/2023/wordml/word16du" xmlns:w16sdtdh="http://schemas.microsoft.com/office/word/2020/wordml/sdtdatahash" xmlns:w16sdtfl="http://schemas.microsoft.com/office/word/2024/wordml/sdtformatlock" xmlns:w16se="http://schemas.microsoft.com/office/word/2015/wordml/symex" xmlns:wpg="http://schemas.microsoft.com/office/word/2010/wordprocessingGroup" xmlns:wpi="http://schemas.microsoft.com/office/word/2010/wordprocessingInk" xmlns:wne="http://schemas.microsoft.com/office/word/2006/wordml" xmlns:wps="http://schemas.microsoft.com/office/word/2010/wordprocessingShape" mc:Ignorable="w14 w15 w16se w16cid w16 w16cex w16sdtdh w16sdtfl w16du wp14">
+  <w:p>
+    <w:pPr>
+      <w:pStyle w:val="Footer"/>
+    </w:pPr>
+  </w:p>
+</w:ftr>
+</file>
+
+<file path=word/footer3.xml><?xml version="1.0" encoding="utf-8"?>
+<w:ftr xmlns:wpc="http://schemas.microsoft.com/office/word/2010/wordprocessingCanvas" xmlns:cx="http://schemas.microsoft.com/office/drawing/2014/chartex" xmlns:cx1="http://schemas.microsoft.com/office/drawing/2015/9/8/chartex" xmlns:cx2="http://schemas.microsoft.com/office/drawing/2015/10/21/chartex" xmlns:cx3="http://schemas.microsoft.com/office/drawing/2016/5/9/chartex" xmlns:cx4="http://schemas.microsoft.com/office/drawing/2016/5/10/chartex" xmlns:cx5="http://schemas.microsoft.com/office/drawing/2016/5/11/chartex" xmlns:cx6="http://schemas.microsoft.com/office/drawing/2016/5/12/chartex" xmlns:cx7="http://schemas.microsoft.com/office/drawing/2016/5/13/chartex" xmlns:cx8="http://schemas.microsoft.com/office/drawing/2016/5/14/chartex" xmlns:mc="http://schemas.openxmlformats.org/markup-compatibility/2006" xmlns:aink="http://schemas.microsoft.com/office/drawing/2016/ink" xmlns:am3d="http://schemas.microsoft.com/office/drawing/2017/model3d" xmlns:o="urn:schemas-microsoft-com:office:office" xmlns:oel="http://schemas.microsoft.com/office/2019/extlst" xmlns:r="http://schemas.openxmlformats.org/officeDocument/2006/relationships" xmlns:m="http://schemas.openxmlformats.org/officeDocument/2006/math" xmlns:v="urn:schemas-microsoft-com:vml" xmlns:wp14="http://schemas.microsoft.com/office/word/2010/wordprocessingDrawing" xmlns:wp="http://schemas.openxmlformats.org/drawingml/2006/wordprocessingDrawing" xmlns:w10="urn:schemas-microsoft-com:office:word" xmlns:w="http://schemas.openxmlformats.org/wordprocessingml/2006/main" xmlns:w14="http://schemas.microsoft.com/office/word/2010/wordml" xmlns:w15="http://schemas.microsoft.com/office/word/2012/wordml" xmlns:w16cex="http://schemas.microsoft.com/office/word/2018/wordml/cex" xmlns:w16cid="http://schemas.microsoft.com/office/word/2016/wordml/cid" xmlns:w16="http://schemas.microsoft.com/office/word/2018/wordml" xmlns:w16du="http://schemas.microsoft.com/office/word/2023/wordml/word16du" xmlns:w16sdtdh="http://schemas.microsoft.com/office/word/2020/wordml/sdtdatahash" xmlns:w16sdtfl="http://schemas.microsoft.com/office/word/2024/wordml/sdtformatlock" xmlns:w16se="http://schemas.microsoft.com/office/word/2015/wordml/symex" xmlns:wpg="http://schemas.microsoft.com/office/word/2010/wordprocessingGroup" xmlns:wpi="http://schemas.microsoft.com/office/word/2010/wordprocessingInk" xmlns:wne="http://schemas.microsoft.com/office/word/2006/wordml" xmlns:wps="http://schemas.microsoft.com/office/word/2010/wordprocessingShape" mc:Ignorable="w14 w15 w16se w16cid w16 w16cex w16sdtdh w16sdtfl w16du wp14">
+  <w:p>
+    <w:pPr>
+      <w:pStyle w:val="Footer"/>
+    </w:pPr>
+  </w:p>
+</w:ftr>
 </file>
 
 <file path=word/footnotes.xml><?xml version="1.0" encoding="utf-8"?>
 <w:footnotes xmlns:wpc="http://schemas.microsoft.com/office/word/2010/wordprocessingCanvas" xmlns:cx="http://schemas.microsoft.com/office/drawing/2014/chartex" xmlns:cx1="http://schemas.microsoft.com/office/drawing/2015/9/8/chartex" xmlns:cx2="http://schemas.microsoft.com/office/drawing/2015/10/21/chartex" xmlns:cx3="http://schemas.microsoft.com/office/drawing/2016/5/9/chartex" xmlns:cx4="http://schemas.microsoft.com/office/drawing/2016/5/10/chartex" xmlns:cx5="http://schemas.microsoft.com/office/drawing/2016/5/11/chartex" xmlns:cx6="http://schemas.microsoft.com/office/drawing/2016/5/12/chartex" xmlns:cx7="http://schemas.microsoft.com/office/drawing/2016/5/13/chartex" xmlns:cx8="http://schemas.microsoft.com/office/drawing/2016/5/14/chartex" xmlns:mc="http://schemas.openxmlformats.org/markup-compatibility/2006" xmlns:aink="http://schemas.microsoft.com/office/drawing/2016/ink" xmlns:am3d="http://schemas.microsoft.com/office/drawing/2017/model3d" xmlns:o="urn:schemas-microsoft-com:office:office" xmlns:oel="http://schemas.microsoft.com/office/2019/extlst" xmlns:r="http://schemas.openxmlformats.org/officeDocument/2006/relationships" xmlns:m="http://schemas.openxmlformats.org/officeDocument/2006/math" xmlns:v="urn:schemas-microsoft-com:vml" xmlns:wp14="http://schemas.microsoft.com/office/word/2010/wordprocessingDrawing" xmlns:wp="http://schemas.openxmlformats.org/drawingml/2006/wordprocessingDrawing" xmlns:w10="urn:schemas-microsoft-com:office:word" xmlns:w="http://schemas.openxmlformats.org/wordprocessingml/2006/main" xmlns:w14="http://schemas.microsoft.com/office/word/2010/wordml" xmlns:w15="http://schemas.microsoft.com/office/word/2012/wordml" xmlns:w16cex="http://schemas.microsoft.com/office/word/2018/wordml/cex" xmlns:w16cid="http://schemas.microsoft.com/office/word/2016/wordml/cid" xmlns:w16="http://schemas.microsoft.com/office/word/2018/wordml" xmlns:w16du="http://schemas.microsoft.com/office/word/2023/wordml/word16du" xmlns:w16sdtdh="http://schemas.microsoft.com/office/word/2020/wordml/sdtdatahash" xmlns:w16sdtfl="http://schemas.microsoft.com/office/word/2024/wordml/sdtformatlock" xmlns:w16se="http://schemas.microsoft.com/office/word/2015/wordml/symex" xmlns:wpg="http://schemas.microsoft.com/office/word/2010/wordprocessingGroup" xmlns:wpi="http://schemas.microsoft.com/office/word/2010/wordprocessingInk" xmlns:wne="http://schemas.microsoft.com/office/word/2006/wordml" xmlns:wps="http://schemas.microsoft.com/office/word/2010/wordprocessingShape" mc:Ignorable="w14 w15 w16se w16cid w16 w16cex w16sdtdh w16sdtfl w16du wp14">
   <w:footnote w:type="separator" w:id="-1">
     <w:p>
-      <w:pPr>
-        <w:spacing w:before="0" w:after="0" w:line="240" w:lineRule="auto"/>
-      </w:pPr>
       <w:r>
         <w:separator/>
       </w:r>
@@ -1552,9 +2070,6 @@
   </w:footnote>
   <w:footnote w:type="continuationSeparator" w:id="0">
     <w:p>
-      <w:pPr>
-        <w:spacing w:before="0" w:after="0" w:line="240" w:lineRule="auto"/>
-      </w:pPr>
       <w:r>
         <w:continuationSeparator/>
       </w:r>
@@ -1564,6 +2079,16 @@
 </file>
 
 <file path=word/header1.xml><?xml version="1.0" encoding="utf-8"?>
+<w:hdr xmlns:wpc="http://schemas.microsoft.com/office/word/2010/wordprocessingCanvas" xmlns:cx="http://schemas.microsoft.com/office/drawing/2014/chartex" xmlns:cx1="http://schemas.microsoft.com/office/drawing/2015/9/8/chartex" xmlns:cx2="http://schemas.microsoft.com/office/drawing/2015/10/21/chartex" xmlns:cx3="http://schemas.microsoft.com/office/drawing/2016/5/9/chartex" xmlns:cx4="http://schemas.microsoft.com/office/drawing/2016/5/10/chartex" xmlns:cx5="http://schemas.microsoft.com/office/drawing/2016/5/11/chartex" xmlns:cx6="http://schemas.microsoft.com/office/drawing/2016/5/12/chartex" xmlns:cx7="http://schemas.microsoft.com/office/drawing/2016/5/13/chartex" xmlns:cx8="http://schemas.microsoft.com/office/drawing/2016/5/14/chartex" xmlns:mc="http://schemas.openxmlformats.org/markup-compatibility/2006" xmlns:aink="http://schemas.microsoft.com/office/drawing/2016/ink" xmlns:am3d="http://schemas.microsoft.com/office/drawing/2017/model3d" xmlns:o="urn:schemas-microsoft-com:office:office" xmlns:oel="http://schemas.microsoft.com/office/2019/extlst" xmlns:r="http://schemas.openxmlformats.org/officeDocument/2006/relationships" xmlns:m="http://schemas.openxmlformats.org/officeDocument/2006/math" xmlns:v="urn:schemas-microsoft-com:vml" xmlns:wp14="http://schemas.microsoft.com/office/word/2010/wordprocessingDrawing" xmlns:wp="http://schemas.openxmlformats.org/drawingml/2006/wordprocessingDrawing" xmlns:w10="urn:schemas-microsoft-com:office:word" xmlns:w="http://schemas.openxmlformats.org/wordprocessingml/2006/main" xmlns:w14="http://schemas.microsoft.com/office/word/2010/wordml" xmlns:w15="http://schemas.microsoft.com/office/word/2012/wordml" xmlns:w16cex="http://schemas.microsoft.com/office/word/2018/wordml/cex" xmlns:w16cid="http://schemas.microsoft.com/office/word/2016/wordml/cid" xmlns:w16="http://schemas.microsoft.com/office/word/2018/wordml" xmlns:w16du="http://schemas.microsoft.com/office/word/2023/wordml/word16du" xmlns:w16sdtdh="http://schemas.microsoft.com/office/word/2020/wordml/sdtdatahash" xmlns:w16sdtfl="http://schemas.microsoft.com/office/word/2024/wordml/sdtformatlock" xmlns:w16se="http://schemas.microsoft.com/office/word/2015/wordml/symex" xmlns:wpg="http://schemas.microsoft.com/office/word/2010/wordprocessingGroup" xmlns:wpi="http://schemas.microsoft.com/office/word/2010/wordprocessingInk" xmlns:wne="http://schemas.microsoft.com/office/word/2006/wordml" xmlns:wps="http://schemas.microsoft.com/office/word/2010/wordprocessingShape" mc:Ignorable="w14 w15 w16se w16cid w16 w16cex w16sdtdh w16sdtfl w16du wp14">
+  <w:p>
+    <w:pPr>
+      <w:pStyle w:val="Header"/>
+    </w:pPr>
+  </w:p>
+</w:hdr>
+</file>
+
+<file path=word/header2.xml><?xml version="1.0" encoding="utf-8"?>
 <w:hdr xmlns:wpc="http://schemas.microsoft.com/office/word/2010/wordprocessingCanvas" xmlns:cx="http://schemas.microsoft.com/office/drawing/2014/chartex" xmlns:cx1="http://schemas.microsoft.com/office/drawing/2015/9/8/chartex" xmlns:cx2="http://schemas.microsoft.com/office/drawing/2015/10/21/chartex" xmlns:cx3="http://schemas.microsoft.com/office/drawing/2016/5/9/chartex" xmlns:cx4="http://schemas.microsoft.com/office/drawing/2016/5/10/chartex" xmlns:cx5="http://schemas.microsoft.com/office/drawing/2016/5/11/chartex" xmlns:cx6="http://schemas.microsoft.com/office/drawing/2016/5/12/chartex" xmlns:cx7="http://schemas.microsoft.com/office/drawing/2016/5/13/chartex" xmlns:cx8="http://schemas.microsoft.com/office/drawing/2016/5/14/chartex" xmlns:mc="http://schemas.openxmlformats.org/markup-compatibility/2006" xmlns:aink="http://schemas.microsoft.com/office/drawing/2016/ink" xmlns:am3d="http://schemas.microsoft.com/office/drawing/2017/model3d" xmlns:o="urn:schemas-microsoft-com:office:office" xmlns:oel="http://schemas.microsoft.com/office/2019/extlst" xmlns:r="http://schemas.openxmlformats.org/officeDocument/2006/relationships" xmlns:m="http://schemas.openxmlformats.org/officeDocument/2006/math" xmlns:v="urn:schemas-microsoft-com:vml" xmlns:wp14="http://schemas.microsoft.com/office/word/2010/wordprocessingDrawing" xmlns:wp="http://schemas.openxmlformats.org/drawingml/2006/wordprocessingDrawing" xmlns:w10="urn:schemas-microsoft-com:office:word" xmlns:w="http://schemas.openxmlformats.org/wordprocessingml/2006/main" xmlns:w14="http://schemas.microsoft.com/office/word/2010/wordml" xmlns:w15="http://schemas.microsoft.com/office/word/2012/wordml" xmlns:w16cex="http://schemas.microsoft.com/office/word/2018/wordml/cex" xmlns:w16cid="http://schemas.microsoft.com/office/word/2016/wordml/cid" xmlns:w16="http://schemas.microsoft.com/office/word/2018/wordml" xmlns:w16du="http://schemas.microsoft.com/office/word/2023/wordml/word16du" xmlns:w16sdtdh="http://schemas.microsoft.com/office/word/2020/wordml/sdtdatahash" xmlns:w16sdtfl="http://schemas.microsoft.com/office/word/2024/wordml/sdtformatlock" xmlns:w16se="http://schemas.microsoft.com/office/word/2015/wordml/symex" xmlns:wpg="http://schemas.microsoft.com/office/word/2010/wordprocessingGroup" xmlns:wpi="http://schemas.microsoft.com/office/word/2010/wordprocessingInk" xmlns:wne="http://schemas.microsoft.com/office/word/2006/wordml" xmlns:wps="http://schemas.microsoft.com/office/word/2010/wordprocessingShape" mc:Ignorable="w14 w15 w16se w16cid w16 w16cex w16sdtdh w16sdtfl w16du wp14">
   <w:sdt>
     <w:sdtPr>
@@ -1575,6 +2100,7 @@
     </w:sdtPr>
     <w:sdtEndPr>
       <w:rPr>
+        <w:rFonts w:ascii="Arial" w:hAnsi="Arial" w:cs="Arial"/>
         <w:noProof/>
       </w:rPr>
     </w:sdtEndPr>
@@ -1583,24 +2109,38 @@
         <w:pPr>
           <w:pStyle w:val="Header"/>
           <w:jc w:val="right"/>
+          <w:rPr>
+            <w:rFonts w:ascii="Arial" w:hAnsi="Arial" w:cs="Arial"/>
+          </w:rPr>
         </w:pPr>
         <w:r>
+          <w:rPr>
+            <w:rFonts w:ascii="Arial" w:hAnsi="Arial" w:cs="Arial"/>
+          </w:rPr>
           <w:fldChar w:fldCharType="begin"/>
         </w:r>
         <w:r>
+          <w:rPr>
+            <w:rFonts w:ascii="Arial" w:hAnsi="Arial" w:cs="Arial"/>
+          </w:rPr>
           <w:instrText xml:space="preserve"> PAGE   \* MERGEFORMAT </w:instrText>
         </w:r>
         <w:r>
+          <w:rPr>
+            <w:rFonts w:ascii="Arial" w:hAnsi="Arial" w:cs="Arial"/>
+          </w:rPr>
           <w:fldChar w:fldCharType="separate"/>
         </w:r>
         <w:r>
           <w:rPr>
+            <w:rFonts w:ascii="Arial" w:hAnsi="Arial" w:cs="Arial"/>
             <w:noProof/>
           </w:rPr>
           <w:t>2</w:t>
         </w:r>
         <w:r>
           <w:rPr>
+            <w:rFonts w:ascii="Arial" w:hAnsi="Arial" w:cs="Arial"/>
             <w:noProof/>
           </w:rPr>
           <w:fldChar w:fldCharType="end"/>
@@ -1608,6 +2148,19 @@
       </w:p>
     </w:sdtContent>
   </w:sdt>
+  <w:p>
+    <w:pPr>
+      <w:pStyle w:val="Header"/>
+      <w:rPr>
+        <w:rFonts w:ascii="Arial" w:hAnsi="Arial" w:cs="Arial"/>
+      </w:rPr>
+    </w:pPr>
+  </w:p>
+</w:hdr>
+</file>
+
+<file path=word/header3.xml><?xml version="1.0" encoding="utf-8"?>
+<w:hdr xmlns:wpc="http://schemas.microsoft.com/office/word/2010/wordprocessingCanvas" xmlns:cx="http://schemas.microsoft.com/office/drawing/2014/chartex" xmlns:cx1="http://schemas.microsoft.com/office/drawing/2015/9/8/chartex" xmlns:cx2="http://schemas.microsoft.com/office/drawing/2015/10/21/chartex" xmlns:cx3="http://schemas.microsoft.com/office/drawing/2016/5/9/chartex" xmlns:cx4="http://schemas.microsoft.com/office/drawing/2016/5/10/chartex" xmlns:cx5="http://schemas.microsoft.com/office/drawing/2016/5/11/chartex" xmlns:cx6="http://schemas.microsoft.com/office/drawing/2016/5/12/chartex" xmlns:cx7="http://schemas.microsoft.com/office/drawing/2016/5/13/chartex" xmlns:cx8="http://schemas.microsoft.com/office/drawing/2016/5/14/chartex" xmlns:mc="http://schemas.openxmlformats.org/markup-compatibility/2006" xmlns:aink="http://schemas.microsoft.com/office/drawing/2016/ink" xmlns:am3d="http://schemas.microsoft.com/office/drawing/2017/model3d" xmlns:o="urn:schemas-microsoft-com:office:office" xmlns:oel="http://schemas.microsoft.com/office/2019/extlst" xmlns:r="http://schemas.openxmlformats.org/officeDocument/2006/relationships" xmlns:m="http://schemas.openxmlformats.org/officeDocument/2006/math" xmlns:v="urn:schemas-microsoft-com:vml" xmlns:wp14="http://schemas.microsoft.com/office/word/2010/wordprocessingDrawing" xmlns:wp="http://schemas.openxmlformats.org/drawingml/2006/wordprocessingDrawing" xmlns:w10="urn:schemas-microsoft-com:office:word" xmlns:w="http://schemas.openxmlformats.org/wordprocessingml/2006/main" xmlns:w14="http://schemas.microsoft.com/office/word/2010/wordml" xmlns:w15="http://schemas.microsoft.com/office/word/2012/wordml" xmlns:w16cex="http://schemas.microsoft.com/office/word/2018/wordml/cex" xmlns:w16cid="http://schemas.microsoft.com/office/word/2016/wordml/cid" xmlns:w16="http://schemas.microsoft.com/office/word/2018/wordml" xmlns:w16du="http://schemas.microsoft.com/office/word/2023/wordml/word16du" xmlns:w16sdtdh="http://schemas.microsoft.com/office/word/2020/wordml/sdtdatahash" xmlns:w16sdtfl="http://schemas.microsoft.com/office/word/2024/wordml/sdtformatlock" xmlns:w16se="http://schemas.microsoft.com/office/word/2015/wordml/symex" xmlns:wpg="http://schemas.microsoft.com/office/word/2010/wordprocessingGroup" xmlns:wpi="http://schemas.microsoft.com/office/word/2010/wordprocessingInk" xmlns:wne="http://schemas.microsoft.com/office/word/2006/wordml" xmlns:wps="http://schemas.microsoft.com/office/word/2010/wordprocessingShape" mc:Ignorable="w14 w15 w16se w16cid w16 w16cex w16sdtdh w16sdtfl w16du wp14">
   <w:p>
     <w:pPr>
       <w:pStyle w:val="Header"/>
@@ -2527,15 +3080,15 @@
   <w:docDefaults>
     <w:rPrDefault>
       <w:rPr>
-        <w:rFonts w:asciiTheme="minorHAnsi" w:eastAsiaTheme="minorEastAsia" w:hAnsiTheme="minorHAnsi" w:cstheme="minorBidi"/>
+        <w:rFonts w:ascii="Times New Roman" w:eastAsiaTheme="minorHAnsi" w:hAnsi="Times New Roman" w:cs="Times New Roman"/>
+        <w:kern w:val="2"/>
+        <w:sz w:val="24"/>
+        <w:szCs w:val="24"/>
         <w:lang w:val="en" w:eastAsia="en-US" w:bidi="ar-SA"/>
+        <w14:ligatures w14:val="standardContextual"/>
       </w:rPr>
     </w:rPrDefault>
-    <w:pPrDefault>
-      <w:pPr>
-        <w:spacing w:before="100" w:after="200" w:line="276" w:lineRule="auto"/>
-      </w:pPr>
-    </w:pPrDefault>
+    <w:pPrDefault/>
   </w:docDefaults>
   <w:latentStyles w:defLockedState="0" w:defUIPriority="99" w:defSemiHidden="0" w:defUnhideWhenUsed="0" w:defQFormat="0" w:count="376">
     <w:lsdException w:name="Normal" w:uiPriority="0" w:qFormat="1"/>
@@ -2918,11 +3471,7 @@
   <w:style w:type="paragraph" w:default="1" w:styleId="Normal">
     <w:name w:val="Normal"/>
     <w:qFormat/>
-    <w:rsid w:val="00821390"/>
-    <w:rPr>
-      <w:rFonts w:ascii="Calibri" w:hAnsi="Calibri"/>
-      <w:sz w:val="24"/>
-    </w:rPr>
+    <w:rsid w:val="0025259E"/>
   </w:style>
   <w:style w:type="paragraph" w:styleId="Heading1">
     <w:name w:val="heading 1"/>
@@ -2931,25 +3480,18 @@
     <w:link w:val="Heading1Char"/>
     <w:uiPriority w:val="9"/>
     <w:qFormat/>
-    <w:rsid w:val="001800F2"/>
+    <w:rsid w:val="0025259E"/>
     <w:pPr>
-      <w:pBdr>
-        <w:top w:val="single" w:sz="24" w:space="0" w:color="156082" w:themeColor="accent1"/>
-        <w:left w:val="single" w:sz="24" w:space="0" w:color="156082" w:themeColor="accent1"/>
-        <w:bottom w:val="single" w:sz="24" w:space="0" w:color="156082" w:themeColor="accent1"/>
-        <w:right w:val="single" w:sz="24" w:space="0" w:color="156082" w:themeColor="accent1"/>
-      </w:pBdr>
-      <w:shd w:val="clear" w:color="auto" w:fill="156082" w:themeFill="accent1"/>
-      <w:spacing w:after="0"/>
+      <w:keepNext/>
+      <w:keepLines/>
+      <w:spacing w:before="360" w:after="80"/>
       <w:outlineLvl w:val="0"/>
     </w:pPr>
     <w:rPr>
-      <w:rFonts w:asciiTheme="majorHAnsi" w:hAnsiTheme="majorHAnsi"/>
-      <w:caps/>
-      <w:color w:val="FFFFFF" w:themeColor="background1"/>
-      <w:spacing w:val="15"/>
-      <w:sz w:val="32"/>
-      <w:szCs w:val="22"/>
+      <w:rFonts w:asciiTheme="majorHAnsi" w:eastAsiaTheme="majorEastAsia" w:hAnsiTheme="majorHAnsi" w:cstheme="majorBidi"/>
+      <w:color w:val="000000" w:themeColor="text1"/>
+      <w:sz w:val="40"/>
+      <w:szCs w:val="40"/>
     </w:rPr>
   </w:style>
   <w:style w:type="paragraph" w:styleId="Heading2">
@@ -2961,23 +3503,18 @@
     <w:semiHidden/>
     <w:unhideWhenUsed/>
     <w:qFormat/>
-    <w:rsid w:val="00821390"/>
+    <w:rsid w:val="0025259E"/>
     <w:pPr>
-      <w:pBdr>
-        <w:top w:val="single" w:sz="24" w:space="0" w:color="C1E4F5" w:themeColor="accent1" w:themeTint="33"/>
-        <w:left w:val="single" w:sz="24" w:space="0" w:color="C1E4F5" w:themeColor="accent1" w:themeTint="33"/>
-        <w:bottom w:val="single" w:sz="24" w:space="0" w:color="C1E4F5" w:themeColor="accent1" w:themeTint="33"/>
-        <w:right w:val="single" w:sz="24" w:space="0" w:color="C1E4F5" w:themeColor="accent1" w:themeTint="33"/>
-      </w:pBdr>
-      <w:shd w:val="clear" w:color="auto" w:fill="C1E4F5" w:themeFill="accent1" w:themeFillTint="33"/>
-      <w:spacing w:after="0"/>
+      <w:keepNext/>
+      <w:keepLines/>
+      <w:spacing w:before="160" w:after="80"/>
       <w:outlineLvl w:val="1"/>
     </w:pPr>
     <w:rPr>
-      <w:rFonts w:asciiTheme="majorHAnsi" w:hAnsiTheme="majorHAnsi"/>
-      <w:caps/>
-      <w:spacing w:val="15"/>
-      <w:sz w:val="26"/>
+      <w:rFonts w:asciiTheme="majorHAnsi" w:eastAsiaTheme="majorEastAsia" w:hAnsiTheme="majorHAnsi" w:cstheme="majorBidi"/>
+      <w:color w:val="0F4761" w:themeColor="accent1" w:themeShade="BF"/>
+      <w:sz w:val="32"/>
+      <w:szCs w:val="32"/>
     </w:rPr>
   </w:style>
   <w:style w:type="paragraph" w:styleId="Heading3">
@@ -2989,18 +3526,18 @@
     <w:semiHidden/>
     <w:unhideWhenUsed/>
     <w:qFormat/>
-    <w:rsid w:val="00821390"/>
+    <w:rsid w:val="0025259E"/>
     <w:pPr>
-      <w:pBdr>
-        <w:top w:val="single" w:sz="6" w:space="2" w:color="156082" w:themeColor="accent1"/>
-      </w:pBdr>
-      <w:spacing w:before="300" w:after="0"/>
+      <w:keepNext/>
+      <w:keepLines/>
+      <w:spacing w:before="160" w:after="80"/>
       <w:outlineLvl w:val="2"/>
     </w:pPr>
     <w:rPr>
-      <w:caps/>
-      <w:color w:val="0A2F40" w:themeColor="accent1" w:themeShade="7F"/>
-      <w:spacing w:val="15"/>
+      <w:rFonts w:asciiTheme="minorHAnsi" w:eastAsiaTheme="majorEastAsia" w:hAnsiTheme="minorHAnsi" w:cstheme="majorBidi"/>
+      <w:color w:val="0F4761" w:themeColor="accent1" w:themeShade="BF"/>
+      <w:sz w:val="28"/>
+      <w:szCs w:val="28"/>
     </w:rPr>
   </w:style>
   <w:style w:type="paragraph" w:styleId="Heading4">
@@ -3012,18 +3549,18 @@
     <w:semiHidden/>
     <w:unhideWhenUsed/>
     <w:qFormat/>
-    <w:rsid w:val="00821390"/>
+    <w:rsid w:val="0025259E"/>
     <w:pPr>
-      <w:pBdr>
-        <w:top w:val="dotted" w:sz="6" w:space="2" w:color="156082" w:themeColor="accent1"/>
-      </w:pBdr>
-      <w:spacing w:before="200" w:after="0"/>
+      <w:keepNext/>
+      <w:keepLines/>
+      <w:spacing w:before="80" w:after="40"/>
       <w:outlineLvl w:val="3"/>
     </w:pPr>
     <w:rPr>
-      <w:caps/>
+      <w:rFonts w:asciiTheme="minorHAnsi" w:eastAsiaTheme="majorEastAsia" w:hAnsiTheme="minorHAnsi" w:cstheme="majorBidi"/>
+      <w:i/>
+      <w:iCs/>
       <w:color w:val="0F4761" w:themeColor="accent1" w:themeShade="BF"/>
-      <w:spacing w:val="10"/>
     </w:rPr>
   </w:style>
   <w:style w:type="paragraph" w:styleId="Heading5">
@@ -3035,18 +3572,16 @@
     <w:semiHidden/>
     <w:unhideWhenUsed/>
     <w:qFormat/>
-    <w:rsid w:val="00821390"/>
+    <w:rsid w:val="0025259E"/>
     <w:pPr>
-      <w:pBdr>
-        <w:bottom w:val="single" w:sz="6" w:space="1" w:color="156082" w:themeColor="accent1"/>
-      </w:pBdr>
-      <w:spacing w:before="200" w:after="0"/>
+      <w:keepNext/>
+      <w:keepLines/>
+      <w:spacing w:before="80" w:after="40"/>
       <w:outlineLvl w:val="4"/>
     </w:pPr>
     <w:rPr>
-      <w:caps/>
+      <w:rFonts w:asciiTheme="minorHAnsi" w:eastAsiaTheme="majorEastAsia" w:hAnsiTheme="minorHAnsi" w:cstheme="majorBidi"/>
       <w:color w:val="0F4761" w:themeColor="accent1" w:themeShade="BF"/>
-      <w:spacing w:val="10"/>
     </w:rPr>
   </w:style>
   <w:style w:type="paragraph" w:styleId="Heading6">
@@ -3058,18 +3593,18 @@
     <w:semiHidden/>
     <w:unhideWhenUsed/>
     <w:qFormat/>
-    <w:rsid w:val="00821390"/>
+    <w:rsid w:val="0025259E"/>
     <w:pPr>
-      <w:pBdr>
-        <w:bottom w:val="dotted" w:sz="6" w:space="1" w:color="156082" w:themeColor="accent1"/>
-      </w:pBdr>
-      <w:spacing w:before="200" w:after="0"/>
+      <w:keepNext/>
+      <w:keepLines/>
+      <w:spacing w:before="40"/>
       <w:outlineLvl w:val="5"/>
     </w:pPr>
     <w:rPr>
-      <w:caps/>
-      <w:color w:val="0F4761" w:themeColor="accent1" w:themeShade="BF"/>
-      <w:spacing w:val="10"/>
+      <w:rFonts w:asciiTheme="minorHAnsi" w:eastAsiaTheme="majorEastAsia" w:hAnsiTheme="minorHAnsi" w:cstheme="majorBidi"/>
+      <w:i/>
+      <w:iCs/>
+      <w:color w:val="595959" w:themeColor="text1" w:themeTint="A6"/>
     </w:rPr>
   </w:style>
   <w:style w:type="paragraph" w:styleId="Heading7">
@@ -3081,15 +3616,16 @@
     <w:semiHidden/>
     <w:unhideWhenUsed/>
     <w:qFormat/>
-    <w:rsid w:val="00821390"/>
+    <w:rsid w:val="0025259E"/>
     <w:pPr>
-      <w:spacing w:before="200" w:after="0"/>
+      <w:keepNext/>
+      <w:keepLines/>
+      <w:spacing w:before="40"/>
       <w:outlineLvl w:val="6"/>
     </w:pPr>
     <w:rPr>
-      <w:caps/>
-      <w:color w:val="0F4761" w:themeColor="accent1" w:themeShade="BF"/>
-      <w:spacing w:val="10"/>
+      <w:rFonts w:asciiTheme="minorHAnsi" w:eastAsiaTheme="majorEastAsia" w:hAnsiTheme="minorHAnsi" w:cstheme="majorBidi"/>
+      <w:color w:val="595959" w:themeColor="text1" w:themeTint="A6"/>
     </w:rPr>
   </w:style>
   <w:style w:type="paragraph" w:styleId="Heading8">
@@ -3101,16 +3637,17 @@
     <w:semiHidden/>
     <w:unhideWhenUsed/>
     <w:qFormat/>
-    <w:rsid w:val="00821390"/>
+    <w:rsid w:val="0025259E"/>
     <w:pPr>
-      <w:spacing w:before="200" w:after="0"/>
+      <w:keepNext/>
+      <w:keepLines/>
       <w:outlineLvl w:val="7"/>
     </w:pPr>
     <w:rPr>
-      <w:caps/>
-      <w:spacing w:val="10"/>
-      <w:sz w:val="18"/>
-      <w:szCs w:val="18"/>
+      <w:rFonts w:asciiTheme="minorHAnsi" w:eastAsiaTheme="majorEastAsia" w:hAnsiTheme="minorHAnsi" w:cstheme="majorBidi"/>
+      <w:i/>
+      <w:iCs/>
+      <w:color w:val="272727" w:themeColor="text1" w:themeTint="D8"/>
     </w:rPr>
   </w:style>
   <w:style w:type="paragraph" w:styleId="Heading9">
@@ -3122,18 +3659,15 @@
     <w:semiHidden/>
     <w:unhideWhenUsed/>
     <w:qFormat/>
-    <w:rsid w:val="00821390"/>
+    <w:rsid w:val="0025259E"/>
     <w:pPr>
-      <w:spacing w:before="200" w:after="0"/>
+      <w:keepNext/>
+      <w:keepLines/>
       <w:outlineLvl w:val="8"/>
     </w:pPr>
     <w:rPr>
-      <w:i/>
-      <w:iCs/>
-      <w:caps/>
-      <w:spacing w:val="10"/>
-      <w:sz w:val="18"/>
-      <w:szCs w:val="18"/>
+      <w:rFonts w:asciiTheme="minorHAnsi" w:eastAsiaTheme="majorEastAsia" w:hAnsiTheme="minorHAnsi" w:cstheme="majorBidi"/>
+      <w:color w:val="272727" w:themeColor="text1" w:themeTint="D8"/>
     </w:rPr>
   </w:style>
   <w:style w:type="character" w:default="1" w:styleId="DefaultParagraphFont">
@@ -3181,17 +3715,17 @@
     <w:link w:val="TitleChar"/>
     <w:uiPriority w:val="10"/>
     <w:qFormat/>
-    <w:rsid w:val="00821390"/>
+    <w:rsid w:val="0025259E"/>
     <w:pPr>
-      <w:spacing w:before="0" w:after="0"/>
+      <w:spacing w:after="80"/>
+      <w:contextualSpacing/>
     </w:pPr>
     <w:rPr>
       <w:rFonts w:asciiTheme="majorHAnsi" w:eastAsiaTheme="majorEastAsia" w:hAnsiTheme="majorHAnsi" w:cstheme="majorBidi"/>
-      <w:caps/>
-      <w:color w:val="156082" w:themeColor="accent1"/>
-      <w:spacing w:val="10"/>
-      <w:sz w:val="52"/>
-      <w:szCs w:val="52"/>
+      <w:spacing w:val="-10"/>
+      <w:kern w:val="28"/>
+      <w:sz w:val="56"/>
+      <w:szCs w:val="56"/>
     </w:rPr>
   </w:style>
   <w:style w:type="paragraph" w:styleId="Subtitle">
@@ -3201,23 +3735,25 @@
     <w:link w:val="SubtitleChar"/>
     <w:uiPriority w:val="11"/>
     <w:qFormat/>
-    <w:rsid w:val="00821390"/>
+    <w:rsid w:val="0025259E"/>
     <w:pPr>
-      <w:spacing w:before="0" w:after="500" w:line="240" w:lineRule="auto"/>
+      <w:numPr>
+        <w:ilvl w:val="1"/>
+      </w:numPr>
+      <w:spacing w:after="160"/>
     </w:pPr>
     <w:rPr>
-      <w:caps/>
+      <w:rFonts w:asciiTheme="minorHAnsi" w:eastAsiaTheme="majorEastAsia" w:hAnsiTheme="minorHAnsi" w:cstheme="majorBidi"/>
       <w:color w:val="595959" w:themeColor="text1" w:themeTint="A6"/>
-      <w:spacing w:val="10"/>
-      <w:sz w:val="21"/>
-      <w:szCs w:val="21"/>
+      <w:spacing w:val="15"/>
+      <w:sz w:val="28"/>
+      <w:szCs w:val="28"/>
     </w:rPr>
   </w:style>
   <w:style w:type="paragraph" w:customStyle="1" w:styleId="MyStyle">
     <w:name w:val="My Style"/>
     <w:basedOn w:val="Normal"/>
     <w:link w:val="MyStyleChar"/>
-    <w:qFormat/>
     <w:rsid w:val="00821390"/>
   </w:style>
   <w:style w:type="character" w:customStyle="1" w:styleId="MyStyleChar">
@@ -3234,15 +3770,12 @@
     <w:basedOn w:val="DefaultParagraphFont"/>
     <w:link w:val="Heading1"/>
     <w:uiPriority w:val="9"/>
-    <w:rsid w:val="001800F2"/>
+    <w:rsid w:val="0025259E"/>
     <w:rPr>
-      <w:rFonts w:asciiTheme="majorHAnsi" w:hAnsiTheme="majorHAnsi"/>
-      <w:caps/>
-      <w:color w:val="FFFFFF" w:themeColor="background1"/>
-      <w:spacing w:val="15"/>
-      <w:sz w:val="32"/>
-      <w:szCs w:val="22"/>
-      <w:shd w:val="clear" w:color="auto" w:fill="156082" w:themeFill="accent1"/>
+      <w:rFonts w:asciiTheme="majorHAnsi" w:eastAsiaTheme="majorEastAsia" w:hAnsiTheme="majorHAnsi" w:cstheme="majorBidi"/>
+      <w:color w:val="000000" w:themeColor="text1"/>
+      <w:sz w:val="40"/>
+      <w:szCs w:val="40"/>
     </w:rPr>
   </w:style>
   <w:style w:type="character" w:customStyle="1" w:styleId="Heading2Char">
@@ -3251,13 +3784,12 @@
     <w:link w:val="Heading2"/>
     <w:uiPriority w:val="9"/>
     <w:semiHidden/>
-    <w:rsid w:val="00821390"/>
+    <w:rsid w:val="0025259E"/>
     <w:rPr>
-      <w:rFonts w:asciiTheme="majorHAnsi" w:hAnsiTheme="majorHAnsi"/>
-      <w:caps/>
-      <w:spacing w:val="15"/>
-      <w:sz w:val="26"/>
-      <w:shd w:val="clear" w:color="auto" w:fill="C1E4F5" w:themeFill="accent1" w:themeFillTint="33"/>
+      <w:rFonts w:asciiTheme="majorHAnsi" w:eastAsiaTheme="majorEastAsia" w:hAnsiTheme="majorHAnsi" w:cstheme="majorBidi"/>
+      <w:color w:val="0F4761" w:themeColor="accent1" w:themeShade="BF"/>
+      <w:sz w:val="32"/>
+      <w:szCs w:val="32"/>
     </w:rPr>
   </w:style>
   <w:style w:type="character" w:customStyle="1" w:styleId="Heading3Char">
@@ -3266,12 +3798,12 @@
     <w:link w:val="Heading3"/>
     <w:uiPriority w:val="9"/>
     <w:semiHidden/>
-    <w:rsid w:val="00821390"/>
+    <w:rsid w:val="0025259E"/>
     <w:rPr>
-      <w:caps/>
-      <w:color w:val="0A2F40" w:themeColor="accent1" w:themeShade="7F"/>
-      <w:spacing w:val="15"/>
-      <w:sz w:val="24"/>
+      <w:rFonts w:asciiTheme="minorHAnsi" w:eastAsiaTheme="majorEastAsia" w:hAnsiTheme="minorHAnsi" w:cstheme="majorBidi"/>
+      <w:color w:val="0F4761" w:themeColor="accent1" w:themeShade="BF"/>
+      <w:sz w:val="28"/>
+      <w:szCs w:val="28"/>
     </w:rPr>
   </w:style>
   <w:style w:type="character" w:customStyle="1" w:styleId="Heading4Char">
@@ -3280,12 +3812,12 @@
     <w:link w:val="Heading4"/>
     <w:uiPriority w:val="9"/>
     <w:semiHidden/>
-    <w:rsid w:val="00821390"/>
+    <w:rsid w:val="0025259E"/>
     <w:rPr>
-      <w:caps/>
+      <w:rFonts w:asciiTheme="minorHAnsi" w:eastAsiaTheme="majorEastAsia" w:hAnsiTheme="minorHAnsi" w:cstheme="majorBidi"/>
+      <w:i/>
+      <w:iCs/>
       <w:color w:val="0F4761" w:themeColor="accent1" w:themeShade="BF"/>
-      <w:spacing w:val="10"/>
-      <w:sz w:val="24"/>
     </w:rPr>
   </w:style>
   <w:style w:type="character" w:customStyle="1" w:styleId="Heading5Char">
@@ -3294,12 +3826,10 @@
     <w:link w:val="Heading5"/>
     <w:uiPriority w:val="9"/>
     <w:semiHidden/>
-    <w:rsid w:val="00821390"/>
+    <w:rsid w:val="0025259E"/>
     <w:rPr>
-      <w:caps/>
+      <w:rFonts w:asciiTheme="minorHAnsi" w:eastAsiaTheme="majorEastAsia" w:hAnsiTheme="minorHAnsi" w:cstheme="majorBidi"/>
       <w:color w:val="0F4761" w:themeColor="accent1" w:themeShade="BF"/>
-      <w:spacing w:val="10"/>
-      <w:sz w:val="24"/>
     </w:rPr>
   </w:style>
   <w:style w:type="character" w:customStyle="1" w:styleId="Heading6Char">
@@ -3308,12 +3838,12 @@
     <w:link w:val="Heading6"/>
     <w:uiPriority w:val="9"/>
     <w:semiHidden/>
-    <w:rsid w:val="00821390"/>
+    <w:rsid w:val="0025259E"/>
     <w:rPr>
-      <w:caps/>
-      <w:color w:val="0F4761" w:themeColor="accent1" w:themeShade="BF"/>
-      <w:spacing w:val="10"/>
-      <w:sz w:val="24"/>
+      <w:rFonts w:asciiTheme="minorHAnsi" w:eastAsiaTheme="majorEastAsia" w:hAnsiTheme="minorHAnsi" w:cstheme="majorBidi"/>
+      <w:i/>
+      <w:iCs/>
+      <w:color w:val="595959" w:themeColor="text1" w:themeTint="A6"/>
     </w:rPr>
   </w:style>
   <w:style w:type="character" w:customStyle="1" w:styleId="Heading7Char">
@@ -3322,12 +3852,10 @@
     <w:link w:val="Heading7"/>
     <w:uiPriority w:val="9"/>
     <w:semiHidden/>
-    <w:rsid w:val="00821390"/>
+    <w:rsid w:val="0025259E"/>
     <w:rPr>
-      <w:caps/>
-      <w:color w:val="0F4761" w:themeColor="accent1" w:themeShade="BF"/>
-      <w:spacing w:val="10"/>
-      <w:sz w:val="24"/>
+      <w:rFonts w:asciiTheme="minorHAnsi" w:eastAsiaTheme="majorEastAsia" w:hAnsiTheme="minorHAnsi" w:cstheme="majorBidi"/>
+      <w:color w:val="595959" w:themeColor="text1" w:themeTint="A6"/>
     </w:rPr>
   </w:style>
   <w:style w:type="character" w:customStyle="1" w:styleId="Heading8Char">
@@ -3336,12 +3864,12 @@
     <w:link w:val="Heading8"/>
     <w:uiPriority w:val="9"/>
     <w:semiHidden/>
-    <w:rsid w:val="00821390"/>
+    <w:rsid w:val="0025259E"/>
     <w:rPr>
-      <w:caps/>
-      <w:spacing w:val="10"/>
-      <w:sz w:val="18"/>
-      <w:szCs w:val="18"/>
+      <w:rFonts w:asciiTheme="minorHAnsi" w:eastAsiaTheme="majorEastAsia" w:hAnsiTheme="minorHAnsi" w:cstheme="majorBidi"/>
+      <w:i/>
+      <w:iCs/>
+      <w:color w:val="272727" w:themeColor="text1" w:themeTint="D8"/>
     </w:rPr>
   </w:style>
   <w:style w:type="character" w:customStyle="1" w:styleId="Heading9Char">
@@ -3350,14 +3878,10 @@
     <w:link w:val="Heading9"/>
     <w:uiPriority w:val="9"/>
     <w:semiHidden/>
-    <w:rsid w:val="00821390"/>
+    <w:rsid w:val="0025259E"/>
     <w:rPr>
-      <w:i/>
-      <w:iCs/>
-      <w:caps/>
-      <w:spacing w:val="10"/>
-      <w:sz w:val="18"/>
-      <w:szCs w:val="18"/>
+      <w:rFonts w:asciiTheme="minorHAnsi" w:eastAsiaTheme="majorEastAsia" w:hAnsiTheme="minorHAnsi" w:cstheme="majorBidi"/>
+      <w:color w:val="272727" w:themeColor="text1" w:themeTint="D8"/>
     </w:rPr>
   </w:style>
   <w:style w:type="paragraph" w:styleId="Caption">
@@ -3369,12 +3893,15 @@
     <w:unhideWhenUsed/>
     <w:qFormat/>
     <w:rsid w:val="00821390"/>
+    <w:pPr>
+      <w:spacing w:after="200"/>
+    </w:pPr>
     <w:rPr>
-      <w:b/>
-      <w:bCs/>
-      <w:color w:val="0F4761" w:themeColor="accent1" w:themeShade="BF"/>
-      <w:sz w:val="16"/>
-      <w:szCs w:val="16"/>
+      <w:i/>
+      <w:iCs/>
+      <w:color w:val="0E2841" w:themeColor="text2"/>
+      <w:sz w:val="18"/>
+      <w:szCs w:val="18"/>
     </w:rPr>
   </w:style>
   <w:style w:type="character" w:customStyle="1" w:styleId="TitleChar">
@@ -3382,14 +3909,13 @@
     <w:basedOn w:val="DefaultParagraphFont"/>
     <w:link w:val="Title"/>
     <w:uiPriority w:val="10"/>
-    <w:rsid w:val="00821390"/>
+    <w:rsid w:val="0025259E"/>
     <w:rPr>
       <w:rFonts w:asciiTheme="majorHAnsi" w:eastAsiaTheme="majorEastAsia" w:hAnsiTheme="majorHAnsi" w:cstheme="majorBidi"/>
-      <w:caps/>
-      <w:color w:val="156082" w:themeColor="accent1"/>
-      <w:spacing w:val="10"/>
-      <w:sz w:val="52"/>
-      <w:szCs w:val="52"/>
+      <w:spacing w:val="-10"/>
+      <w:kern w:val="28"/>
+      <w:sz w:val="56"/>
+      <w:szCs w:val="56"/>
     </w:rPr>
   </w:style>
   <w:style w:type="character" w:customStyle="1" w:styleId="SubtitleChar">
@@ -3397,20 +3923,21 @@
     <w:basedOn w:val="DefaultParagraphFont"/>
     <w:link w:val="Subtitle"/>
     <w:uiPriority w:val="11"/>
-    <w:rsid w:val="00821390"/>
+    <w:rsid w:val="0025259E"/>
     <w:rPr>
-      <w:caps/>
+      <w:rFonts w:asciiTheme="minorHAnsi" w:eastAsiaTheme="majorEastAsia" w:hAnsiTheme="minorHAnsi" w:cstheme="majorBidi"/>
       <w:color w:val="595959" w:themeColor="text1" w:themeTint="A6"/>
-      <w:spacing w:val="10"/>
-      <w:sz w:val="21"/>
-      <w:szCs w:val="21"/>
+      <w:spacing w:val="15"/>
+      <w:sz w:val="28"/>
+      <w:szCs w:val="28"/>
     </w:rPr>
   </w:style>
   <w:style w:type="character" w:styleId="Strong">
     <w:name w:val="Strong"/>
+    <w:basedOn w:val="DefaultParagraphFont"/>
     <w:uiPriority w:val="22"/>
     <w:qFormat/>
-    <w:rsid w:val="00821390"/>
+    <w:rsid w:val="0025259E"/>
     <w:rPr>
       <w:b/>
       <w:bCs/>
@@ -3418,23 +3945,21 @@
   </w:style>
   <w:style w:type="character" w:styleId="Emphasis">
     <w:name w:val="Emphasis"/>
+    <w:basedOn w:val="DefaultParagraphFont"/>
     <w:uiPriority w:val="20"/>
     <w:qFormat/>
-    <w:rsid w:val="00821390"/>
+    <w:rsid w:val="0025259E"/>
     <w:rPr>
-      <w:caps/>
-      <w:color w:val="0A2F40" w:themeColor="accent1" w:themeShade="7F"/>
-      <w:spacing w:val="5"/>
+      <w:i/>
+      <w:iCs/>
     </w:rPr>
   </w:style>
   <w:style w:type="paragraph" w:styleId="NoSpacing">
     <w:name w:val="No Spacing"/>
+    <w:basedOn w:val="Normal"/>
     <w:uiPriority w:val="1"/>
     <w:qFormat/>
-    <w:rsid w:val="00821390"/>
-    <w:pPr>
-      <w:spacing w:after="0" w:line="240" w:lineRule="auto"/>
-    </w:pPr>
+    <w:rsid w:val="0025259E"/>
   </w:style>
   <w:style w:type="paragraph" w:styleId="Quote">
     <w:name w:val="Quote"/>
@@ -3443,11 +3968,15 @@
     <w:link w:val="QuoteChar"/>
     <w:uiPriority w:val="29"/>
     <w:qFormat/>
-    <w:rsid w:val="00821390"/>
+    <w:rsid w:val="0025259E"/>
+    <w:pPr>
+      <w:spacing w:before="160" w:after="160"/>
+      <w:jc w:val="center"/>
+    </w:pPr>
     <w:rPr>
       <w:i/>
       <w:iCs/>
-      <w:szCs w:val="24"/>
+      <w:color w:val="404040" w:themeColor="text1" w:themeTint="BF"/>
     </w:rPr>
   </w:style>
   <w:style w:type="character" w:customStyle="1" w:styleId="QuoteChar">
@@ -3455,12 +3984,11 @@
     <w:basedOn w:val="DefaultParagraphFont"/>
     <w:link w:val="Quote"/>
     <w:uiPriority w:val="29"/>
-    <w:rsid w:val="00821390"/>
+    <w:rsid w:val="0025259E"/>
     <w:rPr>
       <w:i/>
       <w:iCs/>
-      <w:sz w:val="24"/>
-      <w:szCs w:val="24"/>
+      <w:color w:val="404040" w:themeColor="text1" w:themeTint="BF"/>
     </w:rPr>
   </w:style>
   <w:style w:type="paragraph" w:styleId="IntenseQuote">
@@ -3470,15 +3998,20 @@
     <w:link w:val="IntenseQuoteChar"/>
     <w:uiPriority w:val="30"/>
     <w:qFormat/>
-    <w:rsid w:val="00821390"/>
+    <w:rsid w:val="0025259E"/>
     <w:pPr>
-      <w:spacing w:before="240" w:after="240" w:line="240" w:lineRule="auto"/>
-      <w:ind w:left="1080" w:right="1080"/>
+      <w:pBdr>
+        <w:top w:val="single" w:sz="4" w:space="10" w:color="0F4761" w:themeColor="accent1" w:themeShade="BF"/>
+        <w:bottom w:val="single" w:sz="4" w:space="10" w:color="0F4761" w:themeColor="accent1" w:themeShade="BF"/>
+      </w:pBdr>
+      <w:spacing w:before="360" w:after="360"/>
+      <w:ind w:left="864" w:right="864"/>
       <w:jc w:val="center"/>
     </w:pPr>
     <w:rPr>
-      <w:color w:val="156082" w:themeColor="accent1"/>
-      <w:szCs w:val="24"/>
+      <w:i/>
+      <w:iCs/>
+      <w:color w:val="0F4761" w:themeColor="accent1" w:themeShade="BF"/>
     </w:rPr>
   </w:style>
   <w:style w:type="character" w:customStyle="1" w:styleId="IntenseQuoteChar">
@@ -3486,73 +4019,73 @@
     <w:basedOn w:val="DefaultParagraphFont"/>
     <w:link w:val="IntenseQuote"/>
     <w:uiPriority w:val="30"/>
-    <w:rsid w:val="00821390"/>
+    <w:rsid w:val="0025259E"/>
     <w:rPr>
-      <w:color w:val="156082" w:themeColor="accent1"/>
-      <w:sz w:val="24"/>
-      <w:szCs w:val="24"/>
+      <w:i/>
+      <w:iCs/>
+      <w:color w:val="0F4761" w:themeColor="accent1" w:themeShade="BF"/>
     </w:rPr>
   </w:style>
   <w:style w:type="character" w:styleId="SubtleEmphasis">
     <w:name w:val="Subtle Emphasis"/>
     <w:uiPriority w:val="19"/>
     <w:qFormat/>
-    <w:rsid w:val="00821390"/>
+    <w:rsid w:val="0025259E"/>
     <w:rPr>
       <w:i/>
       <w:iCs/>
-      <w:color w:val="0A2F40" w:themeColor="accent1" w:themeShade="7F"/>
+      <w:color w:val="404040" w:themeColor="text1" w:themeTint="BF"/>
     </w:rPr>
   </w:style>
   <w:style w:type="character" w:styleId="IntenseEmphasis">
     <w:name w:val="Intense Emphasis"/>
+    <w:basedOn w:val="DefaultParagraphFont"/>
     <w:uiPriority w:val="21"/>
     <w:qFormat/>
-    <w:rsid w:val="00821390"/>
+    <w:rsid w:val="0025259E"/>
+    <w:rPr>
+      <w:i/>
+      <w:iCs/>
+      <w:color w:val="0F4761" w:themeColor="accent1" w:themeShade="BF"/>
+    </w:rPr>
+  </w:style>
+  <w:style w:type="character" w:styleId="SubtleReference">
+    <w:name w:val="Subtle Reference"/>
+    <w:basedOn w:val="DefaultParagraphFont"/>
+    <w:uiPriority w:val="31"/>
+    <w:qFormat/>
+    <w:rsid w:val="0025259E"/>
+    <w:rPr>
+      <w:smallCaps/>
+      <w:color w:val="5A5A5A" w:themeColor="text1" w:themeTint="A5"/>
+    </w:rPr>
+  </w:style>
+  <w:style w:type="character" w:styleId="IntenseReference">
+    <w:name w:val="Intense Reference"/>
+    <w:basedOn w:val="DefaultParagraphFont"/>
+    <w:uiPriority w:val="32"/>
+    <w:qFormat/>
+    <w:rsid w:val="0025259E"/>
     <w:rPr>
       <w:b/>
       <w:bCs/>
-      <w:caps/>
-      <w:color w:val="0A2F40" w:themeColor="accent1" w:themeShade="7F"/>
-      <w:spacing w:val="10"/>
+      <w:smallCaps/>
+      <w:color w:val="0F4761" w:themeColor="accent1" w:themeShade="BF"/>
+      <w:spacing w:val="5"/>
     </w:rPr>
   </w:style>
-  <w:style w:type="character" w:styleId="SubtleReference">
-    <w:name w:val="Subtle Reference"/>
-    <w:uiPriority w:val="31"/>
+  <w:style w:type="character" w:styleId="BookTitle">
+    <w:name w:val="Book Title"/>
+    <w:basedOn w:val="DefaultParagraphFont"/>
+    <w:uiPriority w:val="33"/>
     <w:qFormat/>
-    <w:rsid w:val="00821390"/>
-    <w:rPr>
-      <w:b/>
-      <w:bCs/>
-      <w:color w:val="156082" w:themeColor="accent1"/>
-    </w:rPr>
-  </w:style>
-  <w:style w:type="character" w:styleId="IntenseReference">
-    <w:name w:val="Intense Reference"/>
-    <w:uiPriority w:val="32"/>
-    <w:qFormat/>
-    <w:rsid w:val="00821390"/>
+    <w:rsid w:val="0025259E"/>
     <w:rPr>
       <w:b/>
       <w:bCs/>
       <w:i/>
       <w:iCs/>
-      <w:caps/>
-      <w:color w:val="156082" w:themeColor="accent1"/>
-    </w:rPr>
-  </w:style>
-  <w:style w:type="character" w:styleId="BookTitle">
-    <w:name w:val="Book Title"/>
-    <w:uiPriority w:val="33"/>
-    <w:qFormat/>
-    <w:rsid w:val="00821390"/>
-    <w:rPr>
-      <w:b/>
-      <w:bCs/>
-      <w:i/>
-      <w:iCs/>
-      <w:spacing w:val="0"/>
+      <w:spacing w:val="5"/>
     </w:rPr>
   </w:style>
   <w:style w:type="paragraph" w:styleId="TOCHeading">
@@ -3560,19 +4093,25 @@
     <w:basedOn w:val="Heading1"/>
     <w:next w:val="Normal"/>
     <w:uiPriority w:val="39"/>
+    <w:semiHidden/>
     <w:unhideWhenUsed/>
     <w:qFormat/>
-    <w:rsid w:val="00821390"/>
+    <w:rsid w:val="0025259E"/>
     <w:pPr>
+      <w:spacing w:before="240" w:after="0"/>
       <w:outlineLvl w:val="9"/>
     </w:pPr>
+    <w:rPr>
+      <w:sz w:val="32"/>
+      <w:szCs w:val="32"/>
+    </w:rPr>
   </w:style>
   <w:style w:type="paragraph" w:styleId="ListParagraph">
     <w:name w:val="List Paragraph"/>
     <w:basedOn w:val="Normal"/>
     <w:uiPriority w:val="34"/>
     <w:qFormat/>
-    <w:rsid w:val="00821390"/>
+    <w:rsid w:val="0025259E"/>
     <w:pPr>
       <w:ind w:left="720"/>
       <w:contextualSpacing/>
@@ -3590,7 +4129,6 @@
         <w:tab w:val="center" w:pos="4680"/>
         <w:tab w:val="right" w:pos="9360"/>
       </w:tabs>
-      <w:spacing w:before="0" w:after="0" w:line="240" w:lineRule="auto"/>
     </w:pPr>
   </w:style>
   <w:style w:type="character" w:customStyle="1" w:styleId="HeaderChar">
@@ -3616,7 +4154,6 @@
         <w:tab w:val="center" w:pos="4680"/>
         <w:tab w:val="right" w:pos="9360"/>
       </w:tabs>
-      <w:spacing w:before="0" w:after="0" w:line="240" w:lineRule="auto"/>
     </w:pPr>
   </w:style>
   <w:style w:type="character" w:customStyle="1" w:styleId="FooterChar">

</xml_diff>